<commit_message>
Added single-channel buffer feature
</commit_message>
<xml_diff>
--- a/doc/WIB_firmware.docx
+++ b/doc/WIB_firmware.docx
@@ -5576,7 +5576,7 @@
                     </pic:cNvPicPr>
                   </pic:nvPicPr>
                   <pic:blipFill>
-                    <a:blip r:embed="rId6">
+                    <a:blip r:embed="rId8">
                       <a:extLst>
                         <a:ext uri="{28A0092B-C50C-407E-A947-70E740481C1C}">
                           <a14:useLocalDpi xmlns:a14="http://schemas.microsoft.com/office/drawing/2010/main" val="0"/>
@@ -5646,7 +5646,7 @@
       <w:r>
         <w:br/>
       </w:r>
-      <w:hyperlink r:id="rId7">
+      <w:hyperlink r:id="rId9">
         <w:r>
           <w:rPr>
             <w:rStyle w:val="InternetLink"/>
@@ -5660,33 +5660,9 @@
         <w:rPr>
           <w:highlight w:val="yellow"/>
         </w:rPr>
-        <w:t xml:space="preserve">The DUNE WIB ColdADC QC firmware </w:t>
-      </w:r>
-      <w:r>
-        <w:rPr>
-          <w:highlight w:val="yellow"/>
-        </w:rPr>
-        <w:t>fork</w:t>
-      </w:r>
-      <w:r>
-        <w:rPr>
-          <w:highlight w:val="yellow"/>
-        </w:rPr>
-        <w:t xml:space="preserve"> </w:t>
-      </w:r>
-      <w:r>
-        <w:rPr>
-          <w:highlight w:val="yellow"/>
-        </w:rPr>
-        <w:t>is located in this repository:</w:t>
-      </w:r>
-      <w:r>
-        <w:rPr>
-          <w:highlight w:val="yellow"/>
-        </w:rPr>
-        <w:t xml:space="preserve">        </w:t>
-      </w:r>
-      <w:hyperlink r:id="rId8" w:history="1">
+        <w:t xml:space="preserve">The DUNE WIB ColdADC QC firmware fork is located in this repository:        </w:t>
+      </w:r>
+      <w:hyperlink r:id="rId10" w:history="1">
         <w:r>
           <w:rPr>
             <w:rStyle w:val="Hyperlink"/>
@@ -5698,19 +5674,7 @@
     </w:p>
     <w:p>
       <w:r>
-        <w:t>Th</w:t>
-      </w:r>
-      <w:r>
-        <w:t>ese</w:t>
-      </w:r>
-      <w:r>
-        <w:t xml:space="preserve"> location</w:t>
-      </w:r>
-      <w:r>
-        <w:t>s</w:t>
-      </w:r>
-      <w:r>
-        <w:t xml:space="preserve"> may change in the future; this document will be modified to reflect that.</w:t>
+        <w:t>These locations may change in the future; this document will be modified to reflect that.</w:t>
       </w:r>
     </w:p>
     <w:p>
@@ -5858,12 +5822,12 @@
         <w:rPr>
           <w:strike/>
         </w:rPr>
+        <w:instrText xml:space="preserve"> \* MERGEFORMAT </w:instrText>
       </w:r>
       <w:r>
         <w:rPr>
           <w:strike/>
         </w:rPr>
-        <w:instrText xml:space="preserve"> \* MERGEFORMAT </w:instrText>
       </w:r>
       <w:r>
         <w:rPr>
@@ -5875,19 +5839,7 @@
         <w:rPr>
           <w:strike/>
         </w:rPr>
-        <w:t>Figur</w:t>
-      </w:r>
-      <w:r>
-        <w:rPr>
-          <w:strike/>
-        </w:rPr>
-        <w:t>e</w:t>
-      </w:r>
-      <w:r>
-        <w:rPr>
-          <w:strike/>
-        </w:rPr>
-        <w:t xml:space="preserve"> </w:t>
+        <w:t xml:space="preserve">Figure </w:t>
       </w:r>
       <w:r>
         <w:rPr>
@@ -5913,6 +5865,49 @@
       <w:pPr>
         <w:keepNext/>
       </w:pPr>
+      <w:r>
+        <w:rPr>
+          <w:noProof/>
+        </w:rPr>
+        <w:lastRenderedPageBreak/>
+        <w:drawing>
+          <wp:inline distT="0" distB="0" distL="0" distR="0" wp14:anchorId="3ADD7319" wp14:editId="5AF19244">
+            <wp:extent cx="5943600" cy="4122420"/>
+            <wp:effectExtent l="0" t="0" r="0" b="0"/>
+            <wp:docPr id="341818450" name="Picture 1" descr="Diagram, timeline&#10;&#10;Description automatically generated"/>
+            <wp:cNvGraphicFramePr>
+              <a:graphicFrameLocks xmlns:a="http://schemas.openxmlformats.org/drawingml/2006/main" noChangeAspect="1"/>
+            </wp:cNvGraphicFramePr>
+            <a:graphic xmlns:a="http://schemas.openxmlformats.org/drawingml/2006/main">
+              <a:graphicData uri="http://schemas.openxmlformats.org/drawingml/2006/picture">
+                <pic:pic xmlns:pic="http://schemas.openxmlformats.org/drawingml/2006/picture">
+                  <pic:nvPicPr>
+                    <pic:cNvPr id="341818450" name="Picture 1" descr="Diagram, timeline&#10;&#10;Description automatically generated"/>
+                    <pic:cNvPicPr>
+                      <a:picLocks noChangeAspect="1"/>
+                    </pic:cNvPicPr>
+                  </pic:nvPicPr>
+                  <pic:blipFill>
+                    <a:blip r:embed="rId11"/>
+                    <a:stretch>
+                      <a:fillRect/>
+                    </a:stretch>
+                  </pic:blipFill>
+                  <pic:spPr>
+                    <a:xfrm>
+                      <a:off x="0" y="0"/>
+                      <a:ext cx="5943600" cy="4122420"/>
+                    </a:xfrm>
+                    <a:prstGeom prst="rect">
+                      <a:avLst/>
+                    </a:prstGeom>
+                  </pic:spPr>
+                </pic:pic>
+              </a:graphicData>
+            </a:graphic>
+          </wp:inline>
+        </w:drawing>
+      </w:r>
       <w:r>
         <w:rPr>
           <w:noProof/>
@@ -5934,7 +5929,7 @@
                     <pic:cNvPicPr/>
                   </pic:nvPicPr>
                   <pic:blipFill>
-                    <a:blip r:embed="rId9"/>
+                    <a:blip r:embed="rId12"/>
                     <a:stretch>
                       <a:fillRect/>
                     </a:stretch>
@@ -6353,19 +6348,7 @@
         <w:rPr>
           <w:highlight w:val="yellow"/>
         </w:rPr>
-        <w:t xml:space="preserve">Instead of building a WIB frame, however, the modified frame builders simply validate and align the data and pass the data to the firmware modules </w:t>
-      </w:r>
-      <w:r>
-        <w:rPr>
-          <w:highlight w:val="yellow"/>
-        </w:rPr>
-        <w:t xml:space="preserve">along </w:t>
-      </w:r>
-      <w:r>
-        <w:rPr>
-          <w:highlight w:val="yellow"/>
-        </w:rPr>
-        <w:t xml:space="preserve">with a flag indicating data </w:t>
+        <w:t xml:space="preserve">Instead of building a WIB frame, however, the modified frame builders simply validate and align the data and pass the data to the firmware modules along with a flag indicating data </w:t>
       </w:r>
       <w:r>
         <w:rPr>
@@ -6395,7 +6378,7 @@
                     <pic:cNvPicPr/>
                   </pic:nvPicPr>
                   <pic:blipFill>
-                    <a:blip r:embed="rId14"/>
+                    <a:blip r:embed="rId17"/>
                     <a:stretch>
                       <a:fillRect/>
                     </a:stretch>
@@ -6424,25 +6407,7 @@
         <w:rPr>
           <w:highlight w:val="yellow"/>
         </w:rPr>
-        <w:t xml:space="preserve">Figure </w:t>
-      </w:r>
-      <w:r>
-        <w:rPr>
-          <w:highlight w:val="yellow"/>
-        </w:rPr>
-        <w:t>3</w:t>
-      </w:r>
-      <w:r>
-        <w:rPr>
-          <w:highlight w:val="yellow"/>
-        </w:rPr>
-        <w:t xml:space="preserve">. </w:t>
-      </w:r>
-      <w:r>
-        <w:rPr>
-          <w:highlight w:val="yellow"/>
-        </w:rPr>
-        <w:t>Illustration of the modification to the original DAQ frame builders.</w:t>
+        <w:t>Figure 3. Illustration of the modification to the original DAQ frame builders.</w:t>
       </w:r>
     </w:p>
     <w:p>
@@ -6623,19 +6588,7 @@
         <w:rPr>
           <w:highlight w:val="yellow"/>
         </w:rPr>
-        <w:t>The h</w:t>
-      </w:r>
-      <w:r>
-        <w:rPr>
-          <w:highlight w:val="yellow"/>
-        </w:rPr>
-        <w:t>istogram memory ban</w:t>
-      </w:r>
-      <w:r>
-        <w:rPr>
-          <w:highlight w:val="yellow"/>
-        </w:rPr>
-        <w:t xml:space="preserve">k is implemented using unused allocated memory space. Because only the firmware was </w:t>
+        <w:t xml:space="preserve">The histogram memory bank is implemented using unused allocated memory space. Because only the firmware was </w:t>
       </w:r>
       <w:r>
         <w:rPr>
@@ -7569,16 +7522,7 @@
                 <w:bCs/>
                 <w:highlight w:val="yellow"/>
               </w:rPr>
-              <w:t>hist_ch</w:t>
-            </w:r>
-            <w:r>
-              <w:rPr>
-                <w:rFonts w:ascii="Courier New" w:hAnsi="Courier New" w:cs="Courier New"/>
-                <w:b/>
-                <w:bCs/>
-                <w:highlight w:val="yellow"/>
-              </w:rPr>
-              <w:t>.</w:t>
+              <w:t>hist_ch.</w:t>
             </w:r>
           </w:p>
         </w:tc>
@@ -9522,7 +9466,7 @@
                     </pic:cNvPicPr>
                   </pic:nvPicPr>
                   <pic:blipFill>
-                    <a:blip r:embed="rId15">
+                    <a:blip r:embed="rId18">
                       <a:extLst>
                         <a:ext uri="{28A0092B-C50C-407E-A947-70E740481C1C}">
                           <a14:useLocalDpi xmlns:a14="http://schemas.microsoft.com/office/drawing/2010/main" val="0"/>
@@ -9702,7 +9646,7 @@
                     </pic:cNvPicPr>
                   </pic:nvPicPr>
                   <pic:blipFill>
-                    <a:blip r:embed="rId16">
+                    <a:blip r:embed="rId19">
                       <a:extLst>
                         <a:ext uri="{28A0092B-C50C-407E-A947-70E740481C1C}">
                           <a14:useLocalDpi xmlns:a14="http://schemas.microsoft.com/office/drawing/2010/main" val="0"/>
@@ -11713,7 +11657,7 @@
                     </pic:cNvPicPr>
                   </pic:nvPicPr>
                   <pic:blipFill>
-                    <a:blip r:embed="rId17">
+                    <a:blip r:embed="rId20">
                       <a:extLst>
                         <a:ext uri="{28A0092B-C50C-407E-A947-70E740481C1C}">
                           <a14:useLocalDpi xmlns:a14="http://schemas.microsoft.com/office/drawing/2010/main" val="0"/>
@@ -20451,13 +20395,7 @@
               <w:rPr>
                 <w:highlight w:val="yellow"/>
               </w:rPr>
-              <w:t>A00C004</w:t>
-            </w:r>
-            <w:r>
-              <w:rPr>
-                <w:highlight w:val="yellow"/>
-              </w:rPr>
-              <w:t>8 to A00C006C</w:t>
+              <w:t>A00C0048 to A00C006C</w:t>
             </w:r>
           </w:p>
         </w:tc>
@@ -20746,13 +20684,7 @@
               <w:rPr>
                 <w:highlight w:val="yellow"/>
               </w:rPr>
-              <w:t xml:space="preserve"> </w:t>
-            </w:r>
-            <w:r>
-              <w:rPr>
-                <w:highlight w:val="yellow"/>
-              </w:rPr>
-              <w:t>Bits 8:5 are the COLDATA link (0-15), bits 4:0 are the channel ID (0-31) within that link.</w:t>
+              <w:t xml:space="preserve"> Bits 8:5 are the COLDATA link (0-15), bits 4:0 are the channel ID (0-31) within that link.</w:t>
             </w:r>
           </w:p>
         </w:tc>
@@ -20935,7 +20867,19 @@
               <w:rPr>
                 <w:highlight w:val="yellow"/>
               </w:rPr>
-              <w:t>hist_trig</w:t>
+              <w:t>hist_</w:t>
+            </w:r>
+            <w:r>
+              <w:rPr>
+                <w:highlight w:val="yellow"/>
+              </w:rPr>
+              <w:t>buf_</w:t>
+            </w:r>
+            <w:r>
+              <w:rPr>
+                <w:highlight w:val="yellow"/>
+              </w:rPr>
+              <w:t>trig</w:t>
             </w:r>
           </w:p>
         </w:tc>
@@ -20959,7 +20903,25 @@
               <w:rPr>
                 <w:highlight w:val="yellow"/>
               </w:rPr>
-              <w:t xml:space="preserve">Triggers histogram module to begin analyzing channel </w:t>
+              <w:t>Triggers histogram (0) or single channel buffer (1) to</w:t>
+            </w:r>
+            <w:r>
+              <w:rPr>
+                <w:highlight w:val="yellow"/>
+              </w:rPr>
+              <w:t xml:space="preserve"> </w:t>
+            </w:r>
+            <w:r>
+              <w:rPr>
+                <w:highlight w:val="yellow"/>
+              </w:rPr>
+              <w:t xml:space="preserve">begin for </w:t>
+            </w:r>
+            <w:r>
+              <w:rPr>
+                <w:highlight w:val="yellow"/>
+              </w:rPr>
+              <w:t xml:space="preserve">channel </w:t>
             </w:r>
             <w:r>
               <w:rPr>
@@ -20974,7 +20936,125 @@
               <w:rPr>
                 <w:highlight w:val="yellow"/>
               </w:rPr>
-              <w:t>’s data readout.</w:t>
+              <w:t xml:space="preserve">, depending on the value of </w:t>
+            </w:r>
+            <w:r>
+              <w:rPr>
+                <w:rFonts w:ascii="Courier New" w:hAnsi="Courier New" w:cs="Courier New"/>
+                <w:b/>
+                <w:bCs/>
+                <w:highlight w:val="yellow"/>
+              </w:rPr>
+              <w:t>hist_</w:t>
+            </w:r>
+            <w:r>
+              <w:rPr>
+                <w:rFonts w:ascii="Courier New" w:hAnsi="Courier New" w:cs="Courier New"/>
+                <w:b/>
+                <w:bCs/>
+                <w:highlight w:val="yellow"/>
+              </w:rPr>
+              <w:t>buf_sel</w:t>
+            </w:r>
+          </w:p>
+        </w:tc>
+      </w:tr>
+      <w:tr>
+        <w:tc>
+          <w:tcPr>
+            <w:tcW w:w="1242" w:type="dxa"/>
+            <w:tcBorders>
+              <w:left w:val="single" w:sz="4" w:space="0" w:color="000000"/>
+              <w:right w:val="single" w:sz="4" w:space="0" w:color="000000"/>
+            </w:tcBorders>
+            <w:shd w:val="clear" w:color="auto" w:fill="FFFFFF" w:themeFill="background1"/>
+          </w:tcPr>
+          <w:p>
+            <w:pPr>
+              <w:spacing w:after="0" w:line="240" w:lineRule="auto"/>
+              <w:rPr>
+                <w:highlight w:val="yellow"/>
+              </w:rPr>
+            </w:pPr>
+            <w:r>
+              <w:rPr>
+                <w:highlight w:val="yellow"/>
+              </w:rPr>
+              <w:t>A00C0074</w:t>
+            </w:r>
+          </w:p>
+        </w:tc>
+        <w:tc>
+          <w:tcPr>
+            <w:tcW w:w="917" w:type="dxa"/>
+            <w:gridSpan w:val="2"/>
+            <w:tcBorders>
+              <w:left w:val="single" w:sz="4" w:space="0" w:color="000000"/>
+              <w:right w:val="single" w:sz="4" w:space="0" w:color="000000"/>
+            </w:tcBorders>
+            <w:shd w:val="clear" w:color="auto" w:fill="FFFFFF" w:themeFill="background1"/>
+          </w:tcPr>
+          <w:p>
+            <w:pPr>
+              <w:spacing w:after="0" w:line="240" w:lineRule="auto"/>
+              <w:rPr>
+                <w:highlight w:val="yellow"/>
+              </w:rPr>
+            </w:pPr>
+            <w:r>
+              <w:rPr>
+                <w:highlight w:val="yellow"/>
+              </w:rPr>
+              <w:t>1</w:t>
+            </w:r>
+          </w:p>
+        </w:tc>
+        <w:tc>
+          <w:tcPr>
+            <w:tcW w:w="2823" w:type="dxa"/>
+            <w:gridSpan w:val="2"/>
+            <w:tcBorders>
+              <w:left w:val="single" w:sz="4" w:space="0" w:color="000000"/>
+              <w:right w:val="single" w:sz="4" w:space="0" w:color="000000"/>
+            </w:tcBorders>
+            <w:shd w:val="clear" w:color="auto" w:fill="FFFFFF" w:themeFill="background1"/>
+          </w:tcPr>
+          <w:p>
+            <w:pPr>
+              <w:spacing w:after="0" w:line="240" w:lineRule="auto"/>
+              <w:rPr>
+                <w:highlight w:val="yellow"/>
+              </w:rPr>
+            </w:pPr>
+            <w:r>
+              <w:rPr>
+                <w:highlight w:val="yellow"/>
+              </w:rPr>
+              <w:t>hist_buf_sel</w:t>
+            </w:r>
+          </w:p>
+        </w:tc>
+        <w:tc>
+          <w:tcPr>
+            <w:tcW w:w="4386" w:type="dxa"/>
+            <w:gridSpan w:val="2"/>
+            <w:tcBorders>
+              <w:left w:val="single" w:sz="4" w:space="0" w:color="000000"/>
+              <w:right w:val="single" w:sz="4" w:space="0" w:color="000000"/>
+            </w:tcBorders>
+            <w:shd w:val="clear" w:color="auto" w:fill="FFFFFF" w:themeFill="background1"/>
+          </w:tcPr>
+          <w:p>
+            <w:pPr>
+              <w:rPr>
+                <w:highlight w:val="yellow"/>
+              </w:rPr>
+            </w:pPr>
+            <w:r>
+              <w:rPr>
+                <w:highlight w:val="yellow"/>
+              </w:rPr>
+              <w:t>Determines whether the AXI BRAM controller (0) or the single channel buffer (1) has access to port B of the histogram BRAM</w:t>
             </w:r>
           </w:p>
         </w:tc>
@@ -21000,13 +21080,8 @@
               <w:rPr>
                 <w:highlight w:val="yellow"/>
               </w:rPr>
-              <w:t>A00C007</w:t>
-            </w:r>
-            <w:r>
-              <w:rPr>
-                <w:highlight w:val="yellow"/>
-              </w:rPr>
-              <w:t>8</w:t>
+              <w:lastRenderedPageBreak/>
+              <w:t>A00C0078</w:t>
             </w:r>
           </w:p>
         </w:tc>
@@ -21233,7 +21308,6 @@
       </w:pPr>
       <w:bookmarkStart w:id="39" w:name="_Toc145270232"/>
       <w:r>
-        <w:lastRenderedPageBreak/>
         <w:t>How to set initial value for fake time stamp (FTS):</w:t>
       </w:r>
       <w:bookmarkEnd w:id="39"/>
@@ -22230,6 +22304,7 @@
               <w:spacing w:after="0" w:line="240" w:lineRule="auto"/>
             </w:pPr>
             <w:r>
+              <w:lastRenderedPageBreak/>
               <w:t>A00C0080</w:t>
             </w:r>
           </w:p>
@@ -22578,7 +22653,6 @@
               <w:spacing w:after="0" w:line="240" w:lineRule="auto"/>
             </w:pPr>
             <w:r>
-              <w:lastRenderedPageBreak/>
               <w:t>A00C0088</w:t>
             </w:r>
           </w:p>
@@ -24930,6 +25004,7 @@
               <w:spacing w:after="0" w:line="240" w:lineRule="auto"/>
             </w:pPr>
             <w:r>
+              <w:lastRenderedPageBreak/>
               <w:t>A00C00</w:t>
             </w:r>
             <w:r>
@@ -25373,7 +25448,6 @@
               <w:spacing w:after="0" w:line="240" w:lineRule="auto"/>
             </w:pPr>
             <w:r>
-              <w:lastRenderedPageBreak/>
               <w:t>A00C00B8</w:t>
             </w:r>
           </w:p>
@@ -27158,49 +27232,7 @@
               <w:rPr>
                 <w:highlight w:val="yellow"/>
               </w:rPr>
-              <w:t xml:space="preserve">Bit </w:t>
-            </w:r>
-            <w:r>
-              <w:rPr>
-                <w:highlight w:val="yellow"/>
-              </w:rPr>
-              <w:t>N</w:t>
-            </w:r>
-            <w:r>
-              <w:rPr>
-                <w:highlight w:val="yellow"/>
-              </w:rPr>
-              <w:t xml:space="preserve"> indicates that accumulator </w:t>
-            </w:r>
-            <w:r>
-              <w:rPr>
-                <w:highlight w:val="yellow"/>
-              </w:rPr>
-              <w:t>N</w:t>
-            </w:r>
-            <w:r>
-              <w:rPr>
-                <w:highlight w:val="yellow"/>
-              </w:rPr>
-              <w:t xml:space="preserve"> (connected to COLDATA </w:t>
-            </w:r>
-            <w:r>
-              <w:rPr>
-                <w:highlight w:val="yellow"/>
-              </w:rPr>
-              <w:t>N</w:t>
-            </w:r>
-            <w:r>
-              <w:rPr>
-                <w:highlight w:val="yellow"/>
-              </w:rPr>
-              <w:t>) has finished taking samples</w:t>
-            </w:r>
-            <w:r>
-              <w:rPr>
-                <w:highlight w:val="yellow"/>
-              </w:rPr>
-              <w:t>.</w:t>
+              <w:t>Bit N indicates that accumulator N (connected to COLDATA N) has finished taking samples.</w:t>
             </w:r>
           </w:p>
         </w:tc>
@@ -27250,7 +27282,7 @@
               <w:rPr>
                 <w:highlight w:val="yellow"/>
               </w:rPr>
-              <w:t>9</w:t>
+              <w:t>8</w:t>
             </w:r>
           </w:p>
         </w:tc>
@@ -27274,7 +27306,7 @@
               <w:rPr>
                 <w:highlight w:val="yellow"/>
               </w:rPr>
-              <w:t>hist_ready</w:t>
+              <w:t>buf_done</w:t>
             </w:r>
           </w:p>
         </w:tc>
@@ -27299,7 +27331,13 @@
               <w:rPr>
                 <w:highlight w:val="yellow"/>
               </w:rPr>
-              <w:t>Indicates that the histogram has finished taking samples</w:t>
+              <w:t>Indicates that the single channel buffer has finished taking samples</w:t>
+            </w:r>
+            <w:r>
+              <w:rPr>
+                <w:highlight w:val="yellow"/>
+              </w:rPr>
+              <w:t xml:space="preserve"> (i.e. it is full)</w:t>
             </w:r>
           </w:p>
         </w:tc>
@@ -27349,7 +27387,7 @@
               <w:rPr>
                 <w:highlight w:val="yellow"/>
               </w:rPr>
-              <w:t>23:10</w:t>
+              <w:t>9</w:t>
             </w:r>
           </w:p>
         </w:tc>
@@ -27373,7 +27411,7 @@
               <w:rPr>
                 <w:highlight w:val="yellow"/>
               </w:rPr>
-              <w:t>deframed_data_mon</w:t>
+              <w:t>hist_ready</w:t>
             </w:r>
           </w:p>
         </w:tc>
@@ -27398,6 +27436,105 @@
               <w:rPr>
                 <w:highlight w:val="yellow"/>
               </w:rPr>
+              <w:t>Indicates that the histogram has finished taking samples</w:t>
+            </w:r>
+          </w:p>
+        </w:tc>
+      </w:tr>
+      <w:tr>
+        <w:tc>
+          <w:tcPr>
+            <w:tcW w:w="1377" w:type="dxa"/>
+            <w:tcBorders>
+              <w:top w:val="single" w:sz="4" w:space="0" w:color="auto"/>
+              <w:bottom w:val="single" w:sz="4" w:space="0" w:color="auto"/>
+            </w:tcBorders>
+            <w:shd w:val="clear" w:color="auto" w:fill="D0CECE" w:themeFill="background2" w:themeFillShade="E6"/>
+          </w:tcPr>
+          <w:p>
+            <w:pPr>
+              <w:spacing w:after="0" w:line="240" w:lineRule="auto"/>
+              <w:rPr>
+                <w:highlight w:val="yellow"/>
+              </w:rPr>
+            </w:pPr>
+            <w:r>
+              <w:rPr>
+                <w:highlight w:val="yellow"/>
+              </w:rPr>
+              <w:t>A00C00F0</w:t>
+            </w:r>
+          </w:p>
+        </w:tc>
+        <w:tc>
+          <w:tcPr>
+            <w:tcW w:w="917" w:type="dxa"/>
+            <w:tcBorders>
+              <w:top w:val="single" w:sz="4" w:space="0" w:color="auto"/>
+              <w:bottom w:val="single" w:sz="4" w:space="0" w:color="auto"/>
+            </w:tcBorders>
+            <w:shd w:val="clear" w:color="auto" w:fill="D0CECE" w:themeFill="background2" w:themeFillShade="E6"/>
+          </w:tcPr>
+          <w:p>
+            <w:pPr>
+              <w:spacing w:after="0" w:line="240" w:lineRule="auto"/>
+              <w:rPr>
+                <w:highlight w:val="yellow"/>
+              </w:rPr>
+            </w:pPr>
+            <w:r>
+              <w:rPr>
+                <w:highlight w:val="yellow"/>
+              </w:rPr>
+              <w:t>23:10</w:t>
+            </w:r>
+          </w:p>
+        </w:tc>
+        <w:tc>
+          <w:tcPr>
+            <w:tcW w:w="1799" w:type="dxa"/>
+            <w:tcBorders>
+              <w:top w:val="single" w:sz="4" w:space="0" w:color="auto"/>
+              <w:bottom w:val="single" w:sz="4" w:space="0" w:color="auto"/>
+            </w:tcBorders>
+            <w:shd w:val="clear" w:color="auto" w:fill="D0CECE" w:themeFill="background2" w:themeFillShade="E6"/>
+          </w:tcPr>
+          <w:p>
+            <w:pPr>
+              <w:spacing w:after="0" w:line="240" w:lineRule="auto"/>
+              <w:rPr>
+                <w:highlight w:val="yellow"/>
+              </w:rPr>
+            </w:pPr>
+            <w:r>
+              <w:rPr>
+                <w:highlight w:val="yellow"/>
+              </w:rPr>
+              <w:t>deframed_data_mon</w:t>
+            </w:r>
+          </w:p>
+        </w:tc>
+        <w:tc>
+          <w:tcPr>
+            <w:tcW w:w="5256" w:type="dxa"/>
+            <w:tcBorders>
+              <w:top w:val="single" w:sz="4" w:space="0" w:color="auto"/>
+              <w:bottom w:val="single" w:sz="4" w:space="0" w:color="auto"/>
+            </w:tcBorders>
+            <w:shd w:val="clear" w:color="auto" w:fill="D0CECE" w:themeFill="background2" w:themeFillShade="E6"/>
+          </w:tcPr>
+          <w:p>
+            <w:pPr>
+              <w:keepNext/>
+              <w:spacing w:after="0" w:line="240" w:lineRule="auto"/>
+              <w:rPr>
+                <w:highlight w:val="yellow"/>
+              </w:rPr>
+            </w:pPr>
+            <w:r>
+              <w:rPr>
+                <w:highlight w:val="yellow"/>
+              </w:rPr>
               <w:t xml:space="preserve">Most recent aligned sample in channel </w:t>
             </w:r>
             <w:r>
@@ -27521,19 +27658,7 @@
               <w:rPr>
                 <w:highlight w:val="yellow"/>
               </w:rPr>
-              <w:t xml:space="preserve"> when its</w:t>
-            </w:r>
-            <w:r>
-              <w:rPr>
-                <w:highlight w:val="yellow"/>
-              </w:rPr>
-              <w:t xml:space="preserve"> corresponding</w:t>
-            </w:r>
-            <w:r>
-              <w:rPr>
-                <w:highlight w:val="yellow"/>
-              </w:rPr>
-              <w:t xml:space="preserve"> accumulator is finished</w:t>
+              <w:t xml:space="preserve"> when its corresponding accumulator is finished</w:t>
             </w:r>
           </w:p>
         </w:tc>
@@ -27641,6 +27766,7 @@
       <w:bookmarkStart w:id="43" w:name="_Ref144130287"/>
       <w:bookmarkStart w:id="44" w:name="_Ref144130280"/>
       <w:r>
+        <w:lastRenderedPageBreak/>
         <w:t xml:space="preserve">Table </w:t>
       </w:r>
       <w:fldSimple w:instr=" SEQ Table \* ARABIC ">
@@ -27723,11 +27849,7 @@
         <w:t>SFP</w:t>
       </w:r>
       <w:r>
-        <w:t xml:space="preserve"> on WIB) is stable. There are additional requirements on the PLL configuration found in [11], and the PLL configuration is implemented by a series of I2C register writes to the PLL from the WIB </w:t>
-      </w:r>
-      <w:r>
-        <w:lastRenderedPageBreak/>
-        <w:t xml:space="preserve">software. </w:t>
+        <w:t xml:space="preserve"> on WIB) is stable. There are additional requirements on the PLL configuration found in [11], and the PLL configuration is implemented by a series of I2C register writes to the PLL from the WIB software. </w:t>
       </w:r>
       <w:r>
         <w:t xml:space="preserve">The source code for this module is provided by the timing system developers. More details can be found in </w:t>
@@ -28226,6 +28348,7 @@
         </w:numPr>
       </w:pPr>
       <w:r>
+        <w:lastRenderedPageBreak/>
         <w:t xml:space="preserve">Read out the current spy memory address, from this register: </w:t>
       </w:r>
       <w:r>
@@ -28291,9 +28414,6 @@
       </w:r>
       <w:r>
         <w:br/>
-      </w:r>
-      <w:r>
-        <w:lastRenderedPageBreak/>
         <w:t>All arithmetic</w:t>
       </w:r>
       <w:r>
@@ -28711,6 +28831,7 @@
       </w:pPr>
       <w:bookmarkStart w:id="52" w:name="_Toc145270241"/>
       <w:r>
+        <w:lastRenderedPageBreak/>
         <w:t>Monitoring ADCs</w:t>
       </w:r>
       <w:bookmarkEnd w:id="52"/>
@@ -28817,7 +28938,6 @@
         <w:rPr>
           <w:rFonts w:ascii="Courier" w:hAnsi="Courier"/>
         </w:rPr>
-        <w:lastRenderedPageBreak/>
         <w:t>soft_debug_p3</w:t>
       </w:r>
       <w:r>
@@ -29136,6 +29256,7 @@
         </w:numPr>
       </w:pPr>
       <w:r>
+        <w:lastRenderedPageBreak/>
         <w:t xml:space="preserve">Program </w:t>
       </w:r>
       <w:r>
@@ -29223,11 +29344,7 @@
         <w:t xml:space="preserve">re using FSBL generated by </w:t>
       </w:r>
       <w:r>
-        <w:t xml:space="preserve">Petalinux 2019. That </w:t>
-      </w:r>
-      <w:r>
-        <w:lastRenderedPageBreak/>
-        <w:t xml:space="preserve">2019 FSBL was generated from a skeleton firmware that does not have PL_CLK1 configured. Therefore, the PL_CLK1 output </w:t>
+        <w:t xml:space="preserve">Petalinux 2019. That 2019 FSBL was generated from a skeleton firmware that does not have PL_CLK1 configured. Therefore, the PL_CLK1 output </w:t>
       </w:r>
       <w:r>
         <w:t>must</w:t>
@@ -29461,7 +29578,7 @@
                     <pic:cNvPicPr/>
                   </pic:nvPicPr>
                   <pic:blipFill>
-                    <a:blip r:embed="rId18"/>
+                    <a:blip r:embed="rId21"/>
                     <a:stretch>
                       <a:fillRect/>
                     </a:stretch>
@@ -29621,19 +29738,7 @@
         <w:rPr>
           <w:highlight w:val="yellow"/>
         </w:rPr>
-        <w:t xml:space="preserve">Set </w:t>
-      </w:r>
-      <w:r>
-        <w:rPr>
-          <w:highlight w:val="yellow"/>
-        </w:rPr>
-        <w:t>ADC_PN_TST_SEL</w:t>
-      </w:r>
-      <w:r>
-        <w:rPr>
-          <w:highlight w:val="yellow"/>
-        </w:rPr>
-        <w:t xml:space="preserve"> to 0x33.</w:t>
+        <w:t>Set ADC_PN_TST_SEL to 0x33.</w:t>
       </w:r>
     </w:p>
     <w:p>
@@ -29650,49 +29755,7 @@
         <w:rPr>
           <w:highlight w:val="yellow"/>
         </w:rPr>
-        <w:t>Set ADC_TEST_IN_SEL</w:t>
-      </w:r>
-      <w:r>
-        <w:rPr>
-          <w:highlight w:val="yellow"/>
-        </w:rPr>
-        <w:t xml:space="preserve">, </w:t>
-      </w:r>
-      <w:r>
-        <w:rPr>
-          <w:highlight w:val="yellow"/>
-        </w:rPr>
-        <w:t>DAT_ADC_SRC_CS_P_LSB</w:t>
-      </w:r>
-      <w:r>
-        <w:rPr>
-          <w:highlight w:val="yellow"/>
-        </w:rPr>
-        <w:t xml:space="preserve">, and </w:t>
-      </w:r>
-      <w:r>
-        <w:rPr>
-          <w:highlight w:val="yellow"/>
-        </w:rPr>
-        <w:t xml:space="preserve">DAT_ADC_SRC_CS_P_MSB to </w:t>
-      </w:r>
-      <w:r>
-        <w:rPr>
-          <w:highlight w:val="yellow"/>
-        </w:rPr>
-        <w:t>0x</w:t>
-      </w:r>
-      <w:r>
-        <w:rPr>
-          <w:highlight w:val="yellow"/>
-        </w:rPr>
-        <w:t>0</w:t>
-      </w:r>
-      <w:r>
-        <w:rPr>
-          <w:highlight w:val="yellow"/>
-        </w:rPr>
-        <w:t>.</w:t>
+        <w:t>Set ADC_TEST_IN_SEL, DAT_ADC_SRC_CS_P_LSB, and DAT_ADC_SRC_CS_P_MSB to 0x0.</w:t>
       </w:r>
     </w:p>
     <w:p>
@@ -29709,7 +29772,6 @@
         <w:rPr>
           <w:highlight w:val="yellow"/>
         </w:rPr>
-        <w:lastRenderedPageBreak/>
         <w:t>Set the negative DAT ColdADC DAC to 0x0 and s</w:t>
       </w:r>
       <w:r>
@@ -29824,7 +29886,30 @@
           <w:bCs/>
           <w:highlight w:val="yellow"/>
         </w:rPr>
-        <w:t>accum_trig</w:t>
+        <w:t>accum_trig = 1</w:t>
+      </w:r>
+      <w:r>
+        <w:rPr>
+          <w:highlight w:val="yellow"/>
+        </w:rPr>
+        <w:t>.</w:t>
+      </w:r>
+    </w:p>
+    <w:p>
+      <w:pPr>
+        <w:numPr>
+          <w:ilvl w:val="0"/>
+          <w:numId w:val="38"/>
+        </w:numPr>
+        <w:rPr>
+          <w:highlight w:val="yellow"/>
+        </w:rPr>
+      </w:pPr>
+      <w:r>
+        <w:rPr>
+          <w:highlight w:val="yellow"/>
+        </w:rPr>
+        <w:t xml:space="preserve">Wait until all applicable </w:t>
       </w:r>
       <w:r>
         <w:rPr>
@@ -29833,13 +29918,13 @@
           <w:bCs/>
           <w:highlight w:val="yellow"/>
         </w:rPr>
-        <w:t xml:space="preserve"> = 1</w:t>
+        <w:t>accum_ready</w:t>
       </w:r>
       <w:r>
         <w:rPr>
           <w:highlight w:val="yellow"/>
         </w:rPr>
-        <w:t>.</w:t>
+        <w:t xml:space="preserve"> bits = 1.</w:t>
       </w:r>
     </w:p>
     <w:p>
@@ -29856,7 +29941,7 @@
         <w:rPr>
           <w:highlight w:val="yellow"/>
         </w:rPr>
-        <w:t xml:space="preserve">Wait until all applicable </w:t>
+        <w:t xml:space="preserve">Write a channel value to </w:t>
       </w:r>
       <w:r>
         <w:rPr>
@@ -29865,13 +29950,13 @@
           <w:bCs/>
           <w:highlight w:val="yellow"/>
         </w:rPr>
-        <w:t>accum_ready</w:t>
+        <w:t>accum_total_ch_sel</w:t>
       </w:r>
       <w:r>
         <w:rPr>
           <w:highlight w:val="yellow"/>
         </w:rPr>
-        <w:t xml:space="preserve"> bits = 1.</w:t>
+        <w:t>.</w:t>
       </w:r>
     </w:p>
     <w:p>
@@ -29888,7 +29973,7 @@
         <w:rPr>
           <w:highlight w:val="yellow"/>
         </w:rPr>
-        <w:t xml:space="preserve">Write a channel value to </w:t>
+        <w:t xml:space="preserve">Read that channel’s total from </w:t>
       </w:r>
       <w:r>
         <w:rPr>
@@ -29897,7 +29982,7 @@
           <w:bCs/>
           <w:highlight w:val="yellow"/>
         </w:rPr>
-        <w:t>accum_total_ch_sel</w:t>
+        <w:t>accum_ch_total</w:t>
       </w:r>
       <w:r>
         <w:rPr>
@@ -29920,7 +30005,254 @@
         <w:rPr>
           <w:highlight w:val="yellow"/>
         </w:rPr>
-        <w:t xml:space="preserve">Read that channel’s total from </w:t>
+        <w:t>Repeat steps 7-8 for all applicable channels.</w:t>
+      </w:r>
+    </w:p>
+    <w:p>
+      <w:pPr>
+        <w:numPr>
+          <w:ilvl w:val="0"/>
+          <w:numId w:val="38"/>
+        </w:numPr>
+        <w:rPr>
+          <w:highlight w:val="yellow"/>
+        </w:rPr>
+      </w:pPr>
+      <w:r>
+        <w:rPr>
+          <w:highlight w:val="yellow"/>
+        </w:rPr>
+        <w:t>Repeat steps 2-9 for all applicable DAC values.</w:t>
+      </w:r>
+    </w:p>
+    <w:p>
+      <w:pPr>
+        <w:rPr>
+          <w:highlight w:val="yellow"/>
+        </w:rPr>
+      </w:pPr>
+      <w:r>
+        <w:rPr>
+          <w:highlight w:val="yellow"/>
+        </w:rPr>
+        <w:t>Example Python scripts that perform this operation</w:t>
+      </w:r>
+      <w:r>
+        <w:rPr>
+          <w:highlight w:val="yellow"/>
+        </w:rPr>
+        <w:t xml:space="preserve"> for all DAC values</w:t>
+      </w:r>
+      <w:r>
+        <w:rPr>
+          <w:highlight w:val="yellow"/>
+        </w:rPr>
+        <w:t xml:space="preserve"> for channels 0-127</w:t>
+      </w:r>
+      <w:r>
+        <w:rPr>
+          <w:highlight w:val="yellow"/>
+        </w:rPr>
+        <w:t>, store the result, and plot</w:t>
+      </w:r>
+      <w:r>
+        <w:rPr>
+          <w:highlight w:val="yellow"/>
+        </w:rPr>
+        <w:t xml:space="preserve"> it</w:t>
+      </w:r>
+      <w:r>
+        <w:rPr>
+          <w:highlight w:val="yellow"/>
+        </w:rPr>
+        <w:t xml:space="preserve"> are available here (pull request pending):</w:t>
+      </w:r>
+    </w:p>
+    <w:p>
+      <w:pPr>
+        <w:rPr>
+          <w:rFonts w:ascii="Courier New" w:hAnsi="Courier New" w:cs="Courier New"/>
+          <w:highlight w:val="yellow"/>
+        </w:rPr>
+      </w:pPr>
+      <w:r>
+        <w:rPr>
+          <w:rFonts w:ascii="Courier New" w:hAnsi="Courier New" w:cs="Courier New"/>
+          <w:highlight w:val="yellow"/>
+        </w:rPr>
+        <w:t>BNL_CE_WIB_SW_QC/tree/DAT_FEMB_QC_hermes/</w:t>
+      </w:r>
+      <w:r>
+        <w:rPr>
+          <w:rFonts w:ascii="Courier New" w:hAnsi="Courier New" w:cs="Courier New"/>
+          <w:highlight w:val="yellow"/>
+        </w:rPr>
+        <w:t>adc_dac_cal.py</w:t>
+      </w:r>
+    </w:p>
+    <w:p>
+      <w:pPr>
+        <w:rPr>
+          <w:rFonts w:ascii="Courier New" w:hAnsi="Courier New" w:cs="Courier New"/>
+          <w:highlight w:val="yellow"/>
+        </w:rPr>
+      </w:pPr>
+      <w:r>
+        <w:rPr>
+          <w:rFonts w:ascii="Courier New" w:hAnsi="Courier New" w:cs="Courier New"/>
+          <w:highlight w:val="yellow"/>
+        </w:rPr>
+        <w:t>BNL_CE_WIB_SW_QC/tree/DAT_FEMB_QC_hermes/adc_</w:t>
+      </w:r>
+      <w:r>
+        <w:rPr>
+          <w:rFonts w:ascii="Courier New" w:hAnsi="Courier New" w:cs="Courier New"/>
+          <w:highlight w:val="yellow"/>
+        </w:rPr>
+        <w:t>dac</w:t>
+      </w:r>
+      <w:r>
+        <w:rPr>
+          <w:rFonts w:ascii="Courier New" w:hAnsi="Courier New" w:cs="Courier New"/>
+          <w:highlight w:val="yellow"/>
+        </w:rPr>
+        <w:t xml:space="preserve">_plot.py </w:t>
+      </w:r>
+    </w:p>
+    <w:p>
+      <w:pPr>
+        <w:rPr>
+          <w:highlight w:val="yellow"/>
+        </w:rPr>
+      </w:pPr>
+      <w:r>
+        <w:rPr>
+          <w:highlight w:val="yellow"/>
+        </w:rPr>
+        <w:t>Usage:</w:t>
+      </w:r>
+    </w:p>
+    <w:p>
+      <w:pPr>
+        <w:rPr>
+          <w:rFonts w:ascii="Courier New" w:hAnsi="Courier New" w:cs="Courier New"/>
+          <w:highlight w:val="yellow"/>
+        </w:rPr>
+      </w:pPr>
+      <w:r>
+        <w:rPr>
+          <w:rFonts w:ascii="Courier New" w:hAnsi="Courier New" w:cs="Courier New"/>
+          <w:highlight w:val="yellow"/>
+        </w:rPr>
+        <w:t>python3 adc_dac_cal.py</w:t>
+      </w:r>
+      <w:r>
+        <w:rPr>
+          <w:rFonts w:ascii="Courier New" w:hAnsi="Courier New" w:cs="Courier New"/>
+          <w:highlight w:val="yellow"/>
+        </w:rPr>
+        <w:t xml:space="preserve"> </w:t>
+      </w:r>
+      <w:r>
+        <w:rPr>
+          <w:rFonts w:ascii="Courier New" w:hAnsi="Courier New" w:cs="Courier New"/>
+          <w:highlight w:val="yellow"/>
+        </w:rPr>
+        <w:t>[num_samples]</w:t>
+      </w:r>
+    </w:p>
+    <w:p>
+      <w:pPr>
+        <w:rPr>
+          <w:rFonts w:ascii="Courier New" w:hAnsi="Courier New" w:cs="Courier New"/>
+          <w:highlight w:val="yellow"/>
+        </w:rPr>
+      </w:pPr>
+      <w:r>
+        <w:rPr>
+          <w:rFonts w:ascii="Courier New" w:hAnsi="Courier New" w:cs="Courier New"/>
+          <w:highlight w:val="yellow"/>
+        </w:rPr>
+        <w:t>python3 adc_dac_</w:t>
+      </w:r>
+      <w:r>
+        <w:rPr>
+          <w:rFonts w:ascii="Courier New" w:hAnsi="Courier New" w:cs="Courier New"/>
+          <w:highlight w:val="yellow"/>
+        </w:rPr>
+        <w:t>plot</w:t>
+      </w:r>
+      <w:r>
+        <w:rPr>
+          <w:rFonts w:ascii="Courier New" w:hAnsi="Courier New" w:cs="Courier New"/>
+          <w:highlight w:val="yellow"/>
+        </w:rPr>
+        <w:t>.py</w:t>
+      </w:r>
+      <w:r>
+        <w:rPr>
+          <w:rFonts w:ascii="Courier New" w:hAnsi="Courier New" w:cs="Courier New"/>
+          <w:highlight w:val="yellow"/>
+        </w:rPr>
+        <w:t xml:space="preserve"> </w:t>
+      </w:r>
+      <w:r>
+        <w:rPr>
+          <w:rFonts w:ascii="Courier New" w:hAnsi="Courier New" w:cs="Courier New"/>
+          <w:highlight w:val="yellow"/>
+        </w:rPr>
+        <w:t>tmp_data/ADCcal_resultfile.bin</w:t>
+      </w:r>
+    </w:p>
+    <w:p>
+      <w:pPr>
+        <w:pStyle w:val="Heading2"/>
+        <w:rPr>
+          <w:highlight w:val="yellow"/>
+        </w:rPr>
+      </w:pPr>
+      <w:r>
+        <w:rPr>
+          <w:highlight w:val="yellow"/>
+        </w:rPr>
+        <w:t>Histogram</w:t>
+      </w:r>
+    </w:p>
+    <w:p>
+      <w:pPr>
+        <w:rPr>
+          <w:highlight w:val="yellow"/>
+        </w:rPr>
+      </w:pPr>
+      <w:r>
+        <w:rPr>
+          <w:highlight w:val="yellow"/>
+        </w:rPr>
+        <w:t xml:space="preserve">The histogram takes a single channel’s deframed &amp; aligned data stream and that channel’s corresponding flag. It contains </w:t>
+      </w:r>
+      <w:r>
+        <w:rPr>
+          <w:highlight w:val="yellow"/>
+        </w:rPr>
+        <w:t xml:space="preserve">8,192 32-bit registers implemented in </w:t>
+      </w:r>
+      <w:r>
+        <w:rPr>
+          <w:highlight w:val="yellow"/>
+        </w:rPr>
+        <w:t>BRAM memory</w:t>
+      </w:r>
+      <w:r>
+        <w:rPr>
+          <w:highlight w:val="yellow"/>
+        </w:rPr>
+        <w:t xml:space="preserve">. Each of the 2^14 ColdADC codes are allocated </w:t>
+      </w:r>
+      <w:r>
+        <w:rPr>
+          <w:highlight w:val="yellow"/>
+        </w:rPr>
+        <w:t xml:space="preserve">a 16-bit counter in this memory. When </w:t>
       </w:r>
       <w:r>
         <w:rPr>
@@ -29929,346 +30261,7 @@
           <w:bCs/>
           <w:highlight w:val="yellow"/>
         </w:rPr>
-        <w:t>accum_ch_total</w:t>
-      </w:r>
-      <w:r>
-        <w:rPr>
-          <w:highlight w:val="yellow"/>
-        </w:rPr>
-        <w:t>.</w:t>
-      </w:r>
-    </w:p>
-    <w:p>
-      <w:pPr>
-        <w:numPr>
-          <w:ilvl w:val="0"/>
-          <w:numId w:val="38"/>
-        </w:numPr>
-        <w:rPr>
-          <w:highlight w:val="yellow"/>
-        </w:rPr>
-      </w:pPr>
-      <w:r>
-        <w:rPr>
-          <w:highlight w:val="yellow"/>
-        </w:rPr>
-        <w:t>Repeat steps 7-8 for all applicable channels.</w:t>
-      </w:r>
-    </w:p>
-    <w:p>
-      <w:pPr>
-        <w:numPr>
-          <w:ilvl w:val="0"/>
-          <w:numId w:val="38"/>
-        </w:numPr>
-        <w:rPr>
-          <w:highlight w:val="yellow"/>
-        </w:rPr>
-      </w:pPr>
-      <w:r>
-        <w:rPr>
-          <w:highlight w:val="yellow"/>
-        </w:rPr>
-        <w:t>Repeat steps 2-9 for all applicable DAC values.</w:t>
-      </w:r>
-    </w:p>
-    <w:p>
-      <w:pPr>
-        <w:rPr>
-          <w:highlight w:val="yellow"/>
-        </w:rPr>
-      </w:pPr>
-      <w:r>
-        <w:rPr>
-          <w:highlight w:val="yellow"/>
-        </w:rPr>
-        <w:t>Example</w:t>
-      </w:r>
-      <w:r>
-        <w:rPr>
-          <w:highlight w:val="yellow"/>
-        </w:rPr>
-        <w:t xml:space="preserve"> </w:t>
-      </w:r>
-      <w:r>
-        <w:rPr>
-          <w:highlight w:val="yellow"/>
-        </w:rPr>
-        <w:t xml:space="preserve">Python </w:t>
-      </w:r>
-      <w:r>
-        <w:rPr>
-          <w:highlight w:val="yellow"/>
-        </w:rPr>
-        <w:t>script</w:t>
-      </w:r>
-      <w:r>
-        <w:rPr>
-          <w:highlight w:val="yellow"/>
-        </w:rPr>
-        <w:t>s</w:t>
-      </w:r>
-      <w:r>
-        <w:rPr>
-          <w:highlight w:val="yellow"/>
-        </w:rPr>
-        <w:t xml:space="preserve"> that perform this operation</w:t>
-      </w:r>
-      <w:r>
-        <w:rPr>
-          <w:highlight w:val="yellow"/>
-        </w:rPr>
-        <w:t xml:space="preserve"> for all DAC values</w:t>
-      </w:r>
-      <w:r>
-        <w:rPr>
-          <w:highlight w:val="yellow"/>
-        </w:rPr>
-        <w:t xml:space="preserve"> for channels 0-127</w:t>
-      </w:r>
-      <w:r>
-        <w:rPr>
-          <w:highlight w:val="yellow"/>
-        </w:rPr>
-        <w:t>, store the result, and plot</w:t>
-      </w:r>
-      <w:r>
-        <w:rPr>
-          <w:highlight w:val="yellow"/>
-        </w:rPr>
-        <w:t xml:space="preserve"> it</w:t>
-      </w:r>
-      <w:r>
-        <w:rPr>
-          <w:highlight w:val="yellow"/>
-        </w:rPr>
-        <w:t xml:space="preserve"> are available here </w:t>
-      </w:r>
-      <w:r>
-        <w:rPr>
-          <w:highlight w:val="yellow"/>
-        </w:rPr>
-        <w:t>(pull request pending)</w:t>
-      </w:r>
-      <w:r>
-        <w:rPr>
-          <w:highlight w:val="yellow"/>
-        </w:rPr>
-        <w:t>:</w:t>
-      </w:r>
-    </w:p>
-    <w:p>
-      <w:pPr>
-        <w:rPr>
-          <w:rFonts w:ascii="Courier New" w:hAnsi="Courier New" w:cs="Courier New"/>
-          <w:highlight w:val="yellow"/>
-        </w:rPr>
-      </w:pPr>
-      <w:r>
-        <w:rPr>
-          <w:rFonts w:ascii="Courier New" w:hAnsi="Courier New" w:cs="Courier New"/>
-          <w:highlight w:val="yellow"/>
-        </w:rPr>
-        <w:t>BNL_CE_WIB_SW_QC/tree/DAT_FEMB_QC_hermes</w:t>
-      </w:r>
-      <w:r>
-        <w:rPr>
-          <w:rFonts w:ascii="Courier New" w:hAnsi="Courier New" w:cs="Courier New"/>
-          <w:highlight w:val="yellow"/>
-        </w:rPr>
-        <w:t>/</w:t>
-      </w:r>
-      <w:r>
-        <w:rPr>
-          <w:rFonts w:ascii="Courier New" w:hAnsi="Courier New" w:cs="Courier New"/>
-          <w:highlight w:val="yellow"/>
-        </w:rPr>
-        <w:t>adc_dac_cal.py</w:t>
-      </w:r>
-    </w:p>
-    <w:p>
-      <w:pPr>
-        <w:rPr>
-          <w:rFonts w:ascii="Courier New" w:hAnsi="Courier New" w:cs="Courier New"/>
-          <w:highlight w:val="yellow"/>
-        </w:rPr>
-      </w:pPr>
-      <w:r>
-        <w:rPr>
-          <w:rFonts w:ascii="Courier New" w:hAnsi="Courier New" w:cs="Courier New"/>
-          <w:highlight w:val="yellow"/>
-        </w:rPr>
-        <w:t>BNL_CE_WIB_SW_QC/tree/DAT_FEMB_QC_hermes/adc_</w:t>
-      </w:r>
-      <w:r>
-        <w:rPr>
-          <w:rFonts w:ascii="Courier New" w:hAnsi="Courier New" w:cs="Courier New"/>
-          <w:highlight w:val="yellow"/>
-        </w:rPr>
-        <w:t>dac</w:t>
-      </w:r>
-      <w:r>
-        <w:rPr>
-          <w:rFonts w:ascii="Courier New" w:hAnsi="Courier New" w:cs="Courier New"/>
-          <w:highlight w:val="yellow"/>
-        </w:rPr>
-        <w:t>_plot</w:t>
-      </w:r>
-      <w:r>
-        <w:rPr>
-          <w:rFonts w:ascii="Courier New" w:hAnsi="Courier New" w:cs="Courier New"/>
-          <w:highlight w:val="yellow"/>
-        </w:rPr>
-        <w:t>.py</w:t>
-      </w:r>
-      <w:r>
-        <w:rPr>
-          <w:rFonts w:ascii="Courier New" w:hAnsi="Courier New" w:cs="Courier New"/>
-          <w:highlight w:val="yellow"/>
-        </w:rPr>
-        <w:t xml:space="preserve"> </w:t>
-      </w:r>
-    </w:p>
-    <w:p>
-      <w:pPr>
-        <w:rPr>
-          <w:highlight w:val="yellow"/>
-        </w:rPr>
-      </w:pPr>
-      <w:r>
-        <w:rPr>
-          <w:highlight w:val="yellow"/>
-        </w:rPr>
-        <w:t>Usage:</w:t>
-      </w:r>
-    </w:p>
-    <w:p>
-      <w:pPr>
-        <w:rPr>
-          <w:rFonts w:ascii="Courier New" w:hAnsi="Courier New" w:cs="Courier New"/>
-          <w:highlight w:val="yellow"/>
-        </w:rPr>
-      </w:pPr>
-      <w:r>
-        <w:rPr>
-          <w:rFonts w:ascii="Courier New" w:hAnsi="Courier New" w:cs="Courier New"/>
-          <w:highlight w:val="yellow"/>
-        </w:rPr>
-        <w:t>python3 adc_dac_cal.py</w:t>
-      </w:r>
-      <w:r>
-        <w:rPr>
-          <w:rFonts w:ascii="Courier New" w:hAnsi="Courier New" w:cs="Courier New"/>
-          <w:highlight w:val="yellow"/>
-        </w:rPr>
-        <w:t xml:space="preserve"> </w:t>
-      </w:r>
-      <w:r>
-        <w:rPr>
-          <w:rFonts w:ascii="Courier New" w:hAnsi="Courier New" w:cs="Courier New"/>
-          <w:highlight w:val="yellow"/>
-        </w:rPr>
-        <w:t>[num_samples]</w:t>
-      </w:r>
-    </w:p>
-    <w:p>
-      <w:pPr>
-        <w:rPr>
-          <w:rFonts w:ascii="Courier New" w:hAnsi="Courier New" w:cs="Courier New"/>
-          <w:highlight w:val="yellow"/>
-        </w:rPr>
-      </w:pPr>
-      <w:r>
-        <w:rPr>
-          <w:rFonts w:ascii="Courier New" w:hAnsi="Courier New" w:cs="Courier New"/>
-          <w:highlight w:val="yellow"/>
-        </w:rPr>
-        <w:t>python3 adc_dac_</w:t>
-      </w:r>
-      <w:r>
-        <w:rPr>
-          <w:rFonts w:ascii="Courier New" w:hAnsi="Courier New" w:cs="Courier New"/>
-          <w:highlight w:val="yellow"/>
-        </w:rPr>
-        <w:t>plot</w:t>
-      </w:r>
-      <w:r>
-        <w:rPr>
-          <w:rFonts w:ascii="Courier New" w:hAnsi="Courier New" w:cs="Courier New"/>
-          <w:highlight w:val="yellow"/>
-        </w:rPr>
-        <w:t>.py</w:t>
-      </w:r>
-      <w:r>
-        <w:rPr>
-          <w:rFonts w:ascii="Courier New" w:hAnsi="Courier New" w:cs="Courier New"/>
-          <w:highlight w:val="yellow"/>
-        </w:rPr>
-        <w:t xml:space="preserve"> </w:t>
-      </w:r>
-      <w:r>
-        <w:rPr>
-          <w:rFonts w:ascii="Courier New" w:hAnsi="Courier New" w:cs="Courier New"/>
-          <w:highlight w:val="yellow"/>
-        </w:rPr>
-        <w:t>tmp_data/ADCcal_resultfile.bin</w:t>
-      </w:r>
-    </w:p>
-    <w:p>
-      <w:pPr>
-        <w:pStyle w:val="Heading2"/>
-        <w:rPr>
-          <w:highlight w:val="yellow"/>
-        </w:rPr>
-      </w:pPr>
-      <w:r>
-        <w:rPr>
-          <w:highlight w:val="yellow"/>
-        </w:rPr>
-        <w:t>Histogram</w:t>
-      </w:r>
-    </w:p>
-    <w:p>
-      <w:pPr>
-        <w:rPr>
-          <w:highlight w:val="yellow"/>
-        </w:rPr>
-      </w:pPr>
-      <w:r>
-        <w:rPr>
-          <w:highlight w:val="yellow"/>
-        </w:rPr>
-        <w:t xml:space="preserve">The histogram takes a single channel’s deframed &amp; aligned data stream and that channel’s corresponding flag. It contains </w:t>
-      </w:r>
-      <w:r>
-        <w:rPr>
-          <w:highlight w:val="yellow"/>
-        </w:rPr>
-        <w:t xml:space="preserve">8,192 32-bit registers implemented in </w:t>
-      </w:r>
-      <w:r>
-        <w:rPr>
-          <w:highlight w:val="yellow"/>
-        </w:rPr>
-        <w:t>BRAM memory</w:t>
-      </w:r>
-      <w:r>
-        <w:rPr>
-          <w:highlight w:val="yellow"/>
-        </w:rPr>
-        <w:t xml:space="preserve">. Each of the 2^14 ColdADC codes are allocated </w:t>
-      </w:r>
-      <w:r>
-        <w:rPr>
-          <w:highlight w:val="yellow"/>
-        </w:rPr>
-        <w:t xml:space="preserve">a 16-bit counter in this memory. </w:t>
-      </w:r>
-      <w:r>
-        <w:rPr>
-          <w:highlight w:val="yellow"/>
-        </w:rPr>
-        <w:t xml:space="preserve">When </w:t>
+        <w:t>hist_</w:t>
       </w:r>
       <w:r>
         <w:rPr>
@@ -30277,7 +30270,7 @@
           <w:bCs/>
           <w:highlight w:val="yellow"/>
         </w:rPr>
-        <w:t>hist</w:t>
+        <w:t>buf_</w:t>
       </w:r>
       <w:r>
         <w:rPr>
@@ -30286,19 +30279,19 @@
           <w:bCs/>
           <w:highlight w:val="yellow"/>
         </w:rPr>
-        <w:t>_trig</w:t>
+        <w:t>trig</w:t>
       </w:r>
       <w:r>
         <w:rPr>
           <w:highlight w:val="yellow"/>
         </w:rPr>
-        <w:t xml:space="preserve"> is enabled,</w:t>
+        <w:t xml:space="preserve"> is enabled</w:t>
       </w:r>
       <w:r>
         <w:rPr>
           <w:highlight w:val="yellow"/>
         </w:rPr>
-        <w:t xml:space="preserve"> the histogram module will monitor channel </w:t>
+        <w:t xml:space="preserve"> and </w:t>
       </w:r>
       <w:r>
         <w:rPr>
@@ -30307,67 +30300,7 @@
           <w:bCs/>
           <w:highlight w:val="yellow"/>
         </w:rPr>
-        <w:t>hist_ch</w:t>
-      </w:r>
-      <w:r>
-        <w:rPr>
-          <w:highlight w:val="yellow"/>
-        </w:rPr>
-        <w:t xml:space="preserve"> and increment the counter </w:t>
-      </w:r>
-      <w:r>
-        <w:rPr>
-          <w:highlight w:val="yellow"/>
-        </w:rPr>
-        <w:t xml:space="preserve">(by writing to the BRAM) </w:t>
-      </w:r>
-      <w:r>
-        <w:rPr>
-          <w:highlight w:val="yellow"/>
-        </w:rPr>
-        <w:t xml:space="preserve">corresponding to the data in that channel </w:t>
-      </w:r>
-      <w:r>
-        <w:rPr>
-          <w:highlight w:val="yellow"/>
-        </w:rPr>
-        <w:t xml:space="preserve">each time the flags indicate </w:t>
-      </w:r>
-      <w:r>
-        <w:rPr>
-          <w:highlight w:val="yellow"/>
-        </w:rPr>
-        <w:t>that it is</w:t>
-      </w:r>
-      <w:r>
-        <w:rPr>
-          <w:highlight w:val="yellow"/>
-        </w:rPr>
-        <w:t xml:space="preserve"> valid and aligned</w:t>
-      </w:r>
-      <w:r>
-        <w:rPr>
-          <w:highlight w:val="yellow"/>
-        </w:rPr>
-        <w:t>. It</w:t>
-      </w:r>
-      <w:r>
-        <w:rPr>
-          <w:highlight w:val="yellow"/>
-        </w:rPr>
-        <w:t xml:space="preserve"> do</w:t>
-      </w:r>
-      <w:r>
-        <w:rPr>
-          <w:highlight w:val="yellow"/>
-        </w:rPr>
-        <w:t>es</w:t>
-      </w:r>
-      <w:r>
-        <w:rPr>
-          <w:highlight w:val="yellow"/>
-        </w:rPr>
-        <w:t xml:space="preserve"> this until the specified number of samples </w:t>
+        <w:t>hist_</w:t>
       </w:r>
       <w:r>
         <w:rPr>
@@ -30376,6 +30309,63 @@
           <w:bCs/>
           <w:highlight w:val="yellow"/>
         </w:rPr>
+        <w:t>buf_sel</w:t>
+      </w:r>
+      <w:r>
+        <w:rPr>
+          <w:rFonts w:ascii="Courier New" w:hAnsi="Courier New" w:cs="Courier New"/>
+          <w:b/>
+          <w:bCs/>
+          <w:highlight w:val="yellow"/>
+        </w:rPr>
+        <w:t xml:space="preserve"> = 1</w:t>
+      </w:r>
+      <w:r>
+        <w:rPr>
+          <w:highlight w:val="yellow"/>
+        </w:rPr>
+        <w:t xml:space="preserve">, the histogram module will monitor channel </w:t>
+      </w:r>
+      <w:r>
+        <w:rPr>
+          <w:rFonts w:ascii="Courier New" w:hAnsi="Courier New" w:cs="Courier New"/>
+          <w:b/>
+          <w:bCs/>
+          <w:highlight w:val="yellow"/>
+        </w:rPr>
+        <w:t>hist_ch</w:t>
+      </w:r>
+      <w:r>
+        <w:rPr>
+          <w:highlight w:val="yellow"/>
+        </w:rPr>
+        <w:t xml:space="preserve"> and increment the counter </w:t>
+      </w:r>
+      <w:r>
+        <w:rPr>
+          <w:highlight w:val="yellow"/>
+        </w:rPr>
+        <w:t xml:space="preserve">(by writing to the BRAM) </w:t>
+      </w:r>
+      <w:r>
+        <w:rPr>
+          <w:highlight w:val="yellow"/>
+        </w:rPr>
+        <w:t>corresponding to the data in that channel each time the flags indicate that it is valid and aligned</w:t>
+      </w:r>
+      <w:r>
+        <w:rPr>
+          <w:highlight w:val="yellow"/>
+        </w:rPr>
+        <w:t xml:space="preserve">. It does this until the specified number of samples </w:t>
+      </w:r>
+      <w:r>
+        <w:rPr>
+          <w:rFonts w:ascii="Courier New" w:hAnsi="Courier New" w:cs="Courier New"/>
+          <w:b/>
+          <w:bCs/>
+          <w:highlight w:val="yellow"/>
+        </w:rPr>
         <w:t>hist_num_samples</w:t>
       </w:r>
       <w:r>
@@ -30391,13 +30381,7 @@
         <w:rPr>
           <w:highlight w:val="yellow"/>
         </w:rPr>
-        <w:t>have been accumulate</w:t>
-      </w:r>
-      <w:r>
-        <w:rPr>
-          <w:highlight w:val="yellow"/>
-        </w:rPr>
-        <w:t xml:space="preserve">d. The BRAM memory is dual-port and the other side is connected to the AXI bus, so </w:t>
+        <w:t xml:space="preserve">have been accumulated. The BRAM memory is dual-port and the other side is connected to the AXI bus, so </w:t>
       </w:r>
       <w:r>
         <w:rPr>
@@ -30435,7 +30419,7 @@
                     <pic:cNvPicPr/>
                   </pic:nvPicPr>
                   <pic:blipFill>
-                    <a:blip r:embed="rId19"/>
+                    <a:blip r:embed="rId22"/>
                     <a:stretch>
                       <a:fillRect/>
                     </a:stretch>
@@ -30570,6 +30554,23 @@
         <w:rPr>
           <w:highlight w:val="yellow"/>
         </w:rPr>
+        <w:t xml:space="preserve">Trigger spy buffer readout (make sure all other pulse generators on the LArASIC and DAT are off to minimize crosstalk). </w:t>
+      </w:r>
+    </w:p>
+    <w:p>
+      <w:pPr>
+        <w:numPr>
+          <w:ilvl w:val="0"/>
+          <w:numId w:val="39"/>
+        </w:numPr>
+        <w:rPr>
+          <w:highlight w:val="yellow"/>
+        </w:rPr>
+      </w:pPr>
+      <w:r>
+        <w:rPr>
+          <w:highlight w:val="yellow"/>
+        </w:rPr>
         <w:t>Set DAT registers so that ADC channels are connected to WIB external signal</w:t>
       </w:r>
       <w:r>
@@ -30590,69 +30591,21 @@
         <w:rPr>
           <w:highlight w:val="yellow"/>
         </w:rPr>
-        <w:t xml:space="preserve">i. Set </w:t>
-      </w:r>
-      <w:r>
+        <w:t>i. Set ADC_PN_TST_SEL to 0x1.</w:t>
+      </w:r>
+    </w:p>
+    <w:p>
+      <w:pPr>
+        <w:ind w:left="720"/>
         <w:rPr>
           <w:highlight w:val="yellow"/>
         </w:rPr>
-        <w:t>ADC_PN_TST_SEL</w:t>
-      </w:r>
+      </w:pPr>
       <w:r>
         <w:rPr>
           <w:highlight w:val="yellow"/>
         </w:rPr>
-        <w:t xml:space="preserve"> to 0x1.</w:t>
-      </w:r>
-    </w:p>
-    <w:p>
-      <w:pPr>
-        <w:ind w:left="720"/>
-        <w:rPr>
-          <w:highlight w:val="yellow"/>
-        </w:rPr>
-      </w:pPr>
-      <w:r>
-        <w:rPr>
-          <w:highlight w:val="yellow"/>
-        </w:rPr>
-        <w:t xml:space="preserve">ii. Set </w:t>
-      </w:r>
-      <w:r>
-        <w:rPr>
-          <w:highlight w:val="yellow"/>
-        </w:rPr>
-        <w:t>DAT_ADC_TEST_IN_SEL</w:t>
-      </w:r>
-      <w:r>
-        <w:rPr>
-          <w:highlight w:val="yellow"/>
-        </w:rPr>
-        <w:t xml:space="preserve">, </w:t>
-      </w:r>
-      <w:r>
-        <w:rPr>
-          <w:highlight w:val="yellow"/>
-        </w:rPr>
-        <w:t>DAT_ADC_SRC_CS_P_LSB</w:t>
-      </w:r>
-      <w:r>
-        <w:rPr>
-          <w:highlight w:val="yellow"/>
-        </w:rPr>
-        <w:t xml:space="preserve">, and </w:t>
-      </w:r>
-      <w:r>
-        <w:rPr>
-          <w:highlight w:val="yellow"/>
-        </w:rPr>
-        <w:t>DAT_ADC_SRC_CS_P_MSB</w:t>
-      </w:r>
-      <w:r>
-        <w:rPr>
-          <w:highlight w:val="yellow"/>
-        </w:rPr>
-        <w:t xml:space="preserve"> to 0x0.</w:t>
+        <w:t>ii. Set DAT_ADC_TEST_IN_SEL, DAT_ADC_SRC_CS_P_LSB, and DAT_ADC_SRC_CS_P_MSB to 0x0.</w:t>
       </w:r>
     </w:p>
     <w:p>
@@ -30679,16 +30632,7 @@
           <w:bCs/>
           <w:highlight w:val="yellow"/>
         </w:rPr>
-        <w:t>hist</w:t>
-      </w:r>
-      <w:r>
-        <w:rPr>
-          <w:rFonts w:ascii="Courier New" w:hAnsi="Courier New" w:cs="Courier New"/>
-          <w:b/>
-          <w:bCs/>
-          <w:highlight w:val="yellow"/>
-        </w:rPr>
-        <w:t>_num_samples.</w:t>
+        <w:t>hist_num_samples.</w:t>
       </w:r>
     </w:p>
     <w:p>
@@ -30715,16 +30659,7 @@
           <w:bCs/>
           <w:highlight w:val="yellow"/>
         </w:rPr>
-        <w:t>hist_</w:t>
-      </w:r>
-      <w:r>
-        <w:rPr>
-          <w:rFonts w:ascii="Courier New" w:hAnsi="Courier New" w:cs="Courier New"/>
-          <w:b/>
-          <w:bCs/>
-          <w:highlight w:val="yellow"/>
-        </w:rPr>
-        <w:t>ch.</w:t>
+        <w:t>hist_ch.</w:t>
       </w:r>
     </w:p>
     <w:p>
@@ -30787,7 +30722,98 @@
           <w:bCs/>
           <w:highlight w:val="yellow"/>
         </w:rPr>
-        <w:t>accum_trig = 1.</w:t>
+        <w:t>hist_buf</w:t>
+      </w:r>
+      <w:r>
+        <w:rPr>
+          <w:rFonts w:ascii="Courier New" w:hAnsi="Courier New" w:cs="Courier New"/>
+          <w:b/>
+          <w:bCs/>
+          <w:highlight w:val="yellow"/>
+        </w:rPr>
+        <w:t>_trig = 1</w:t>
+      </w:r>
+      <w:r>
+        <w:rPr>
+          <w:rFonts w:cstheme="minorHAnsi"/>
+          <w:b/>
+          <w:bCs/>
+          <w:highlight w:val="yellow"/>
+        </w:rPr>
+        <w:t xml:space="preserve"> </w:t>
+      </w:r>
+      <w:r>
+        <w:rPr>
+          <w:rFonts w:cstheme="minorHAnsi"/>
+          <w:highlight w:val="yellow"/>
+        </w:rPr>
+        <w:t>and then 0</w:t>
+      </w:r>
+      <w:r>
+        <w:rPr>
+          <w:rFonts w:cstheme="minorHAnsi"/>
+          <w:highlight w:val="yellow"/>
+        </w:rPr>
+        <w:t xml:space="preserve"> (make sure </w:t>
+      </w:r>
+      <w:r>
+        <w:rPr>
+          <w:rFonts w:ascii="Courier New" w:hAnsi="Courier New" w:cs="Courier New"/>
+          <w:b/>
+          <w:bCs/>
+          <w:highlight w:val="yellow"/>
+        </w:rPr>
+        <w:t>hist_buf</w:t>
+      </w:r>
+      <w:r>
+        <w:rPr>
+          <w:rFonts w:ascii="Courier New" w:hAnsi="Courier New" w:cs="Courier New"/>
+          <w:b/>
+          <w:bCs/>
+          <w:highlight w:val="yellow"/>
+        </w:rPr>
+        <w:t>_</w:t>
+      </w:r>
+      <w:r>
+        <w:rPr>
+          <w:rFonts w:ascii="Courier New" w:hAnsi="Courier New" w:cs="Courier New"/>
+          <w:b/>
+          <w:bCs/>
+          <w:highlight w:val="yellow"/>
+        </w:rPr>
+        <w:t>sel</w:t>
+      </w:r>
+      <w:r>
+        <w:rPr>
+          <w:rFonts w:ascii="Courier New" w:hAnsi="Courier New" w:cs="Courier New"/>
+          <w:b/>
+          <w:bCs/>
+          <w:highlight w:val="yellow"/>
+        </w:rPr>
+        <w:t xml:space="preserve"> = </w:t>
+      </w:r>
+      <w:r>
+        <w:rPr>
+          <w:rFonts w:ascii="Courier New" w:hAnsi="Courier New" w:cs="Courier New"/>
+          <w:b/>
+          <w:bCs/>
+          <w:highlight w:val="yellow"/>
+        </w:rPr>
+        <w:t>0</w:t>
+      </w:r>
+      <w:r>
+        <w:rPr>
+          <w:rFonts w:cstheme="minorHAnsi"/>
+          <w:highlight w:val="yellow"/>
+        </w:rPr>
+        <w:t>)</w:t>
+      </w:r>
+      <w:r>
+        <w:rPr>
+          <w:rFonts w:cstheme="minorHAnsi"/>
+          <w:highlight w:val="yellow"/>
+        </w:rPr>
+        <w:t>.</w:t>
       </w:r>
     </w:p>
     <w:p>
@@ -30816,16 +30842,7 @@
           <w:bCs/>
           <w:highlight w:val="yellow"/>
         </w:rPr>
-        <w:t>hist_ready</w:t>
-      </w:r>
-      <w:r>
-        <w:rPr>
-          <w:rFonts w:ascii="Courier New" w:hAnsi="Courier New" w:cs="Courier New"/>
-          <w:b/>
-          <w:bCs/>
-          <w:highlight w:val="yellow"/>
-        </w:rPr>
-        <w:t xml:space="preserve"> = 1.</w:t>
+        <w:t>hist_ready = 1.</w:t>
       </w:r>
     </w:p>
     <w:p>
@@ -30891,31 +30908,40 @@
         <w:rPr>
           <w:highlight w:val="yellow"/>
         </w:rPr>
-        <w:t xml:space="preserve"> for </w:t>
+        <w:t xml:space="preserve"> for channels 0-127</w:t>
       </w:r>
       <w:r>
         <w:rPr>
           <w:highlight w:val="yellow"/>
         </w:rPr>
-        <w:t>channels 0-127</w:t>
+        <w:t>, store the result, and plot</w:t>
       </w:r>
       <w:r>
         <w:rPr>
           <w:highlight w:val="yellow"/>
         </w:rPr>
-        <w:t>, store the result, and plot</w:t>
+        <w:t xml:space="preserve"> it</w:t>
       </w:r>
       <w:r>
         <w:rPr>
           <w:highlight w:val="yellow"/>
         </w:rPr>
-        <w:t xml:space="preserve"> it</w:t>
-      </w:r>
+        <w:t xml:space="preserve"> are available </w:t>
+      </w:r>
+      <w:hyperlink r:id="rId23" w:history="1">
+        <w:r>
+          <w:rPr>
+            <w:rStyle w:val="Hyperlink"/>
+            <w:highlight w:val="yellow"/>
+          </w:rPr>
+          <w:t>here</w:t>
+        </w:r>
+      </w:hyperlink>
       <w:r>
         <w:rPr>
           <w:highlight w:val="yellow"/>
         </w:rPr>
-        <w:t xml:space="preserve"> are available here (pull request pending):</w:t>
+        <w:t xml:space="preserve"> (pull request pending):</w:t>
       </w:r>
     </w:p>
     <w:p>
@@ -31090,6 +31116,654 @@
       </w:r>
     </w:p>
     <w:p/>
+    <w:p>
+      <w:pPr>
+        <w:pStyle w:val="Heading2"/>
+        <w:rPr>
+          <w:highlight w:val="yellow"/>
+        </w:rPr>
+      </w:pPr>
+      <w:r>
+        <w:rPr>
+          <w:highlight w:val="yellow"/>
+        </w:rPr>
+        <w:t>Single-channel buffer</w:t>
+      </w:r>
+    </w:p>
+    <w:p>
+      <w:pPr>
+        <w:rPr>
+          <w:highlight w:val="yellow"/>
+        </w:rPr>
+      </w:pPr>
+      <w:r>
+        <w:rPr>
+          <w:highlight w:val="yellow"/>
+        </w:rPr>
+        <w:t>Measurements of ADC quality such as ENOB (effective number of bits)</w:t>
+      </w:r>
+      <w:r>
+        <w:rPr>
+          <w:highlight w:val="yellow"/>
+        </w:rPr>
+        <w:t xml:space="preserve"> require </w:t>
+      </w:r>
+      <w:r>
+        <w:rPr>
+          <w:highlight w:val="yellow"/>
+        </w:rPr>
+        <w:t xml:space="preserve">continuous sample lengths longer than the </w:t>
+      </w:r>
+      <w:r>
+        <w:rPr>
+          <w:highlight w:val="yellow"/>
+        </w:rPr>
+        <w:t>DAQ spy buffer can hold (</w:t>
+      </w:r>
+      <w:r>
+        <w:rPr>
+          <w:highlight w:val="yellow"/>
+        </w:rPr>
+        <w:t xml:space="preserve">~2000 samples per channel). </w:t>
+      </w:r>
+      <w:r>
+        <w:rPr>
+          <w:highlight w:val="yellow"/>
+        </w:rPr>
+        <w:t>However, focusing on capturing one channel at a time allows 16,384 continuous samples</w:t>
+      </w:r>
+      <w:r>
+        <w:rPr>
+          <w:highlight w:val="yellow"/>
+        </w:rPr>
+        <w:t xml:space="preserve"> </w:t>
+      </w:r>
+      <w:r>
+        <w:rPr>
+          <w:highlight w:val="yellow"/>
+        </w:rPr>
+        <w:t xml:space="preserve">(padded to 16 bits each) </w:t>
+      </w:r>
+      <w:r>
+        <w:rPr>
+          <w:highlight w:val="yellow"/>
+        </w:rPr>
+        <w:t>to fit into only 32KB</w:t>
+      </w:r>
+      <w:r>
+        <w:rPr>
+          <w:highlight w:val="yellow"/>
+        </w:rPr>
+        <w:t xml:space="preserve"> of memory</w:t>
+      </w:r>
+      <w:r>
+        <w:rPr>
+          <w:highlight w:val="yellow"/>
+        </w:rPr>
+        <w:t>, so t</w:t>
+      </w:r>
+      <w:r>
+        <w:rPr>
+          <w:highlight w:val="yellow"/>
+        </w:rPr>
+        <w:t xml:space="preserve">he BRAM used by the histogram firmware module was repurposed </w:t>
+      </w:r>
+      <w:r>
+        <w:rPr>
+          <w:highlight w:val="yellow"/>
+        </w:rPr>
+        <w:t xml:space="preserve">to </w:t>
+      </w:r>
+      <w:r>
+        <w:rPr>
+          <w:highlight w:val="yellow"/>
+        </w:rPr>
+        <w:t xml:space="preserve">allow the single channel buffer to write to it. This was </w:t>
+      </w:r>
+      <w:r>
+        <w:rPr>
+          <w:highlight w:val="yellow"/>
+        </w:rPr>
+        <w:t xml:space="preserve">done by multiplexing </w:t>
+      </w:r>
+      <w:r>
+        <w:rPr>
+          <w:highlight w:val="yellow"/>
+        </w:rPr>
+        <w:t xml:space="preserve">the R/W signals on port B of the BRAM </w:t>
+      </w:r>
+      <w:r>
+        <w:rPr>
+          <w:highlight w:val="yellow"/>
+        </w:rPr>
+        <w:t xml:space="preserve">so that a </w:t>
+      </w:r>
+      <w:r>
+        <w:rPr>
+          <w:highlight w:val="yellow"/>
+        </w:rPr>
+        <w:t xml:space="preserve">control </w:t>
+      </w:r>
+      <w:r>
+        <w:rPr>
+          <w:highlight w:val="yellow"/>
+        </w:rPr>
+        <w:t>register</w:t>
+      </w:r>
+      <w:r>
+        <w:rPr>
+          <w:highlight w:val="yellow"/>
+        </w:rPr>
+        <w:t xml:space="preserve"> parameter</w:t>
+      </w:r>
+      <w:r>
+        <w:rPr>
+          <w:highlight w:val="yellow"/>
+        </w:rPr>
+        <w:t xml:space="preserve"> </w:t>
+      </w:r>
+      <w:r>
+        <w:rPr>
+          <w:highlight w:val="yellow"/>
+        </w:rPr>
+        <w:t>decides</w:t>
+      </w:r>
+      <w:r>
+        <w:rPr>
+          <w:highlight w:val="yellow"/>
+        </w:rPr>
+        <w:t xml:space="preserve"> </w:t>
+      </w:r>
+      <w:r>
+        <w:rPr>
+          <w:highlight w:val="yellow"/>
+        </w:rPr>
+        <w:t>whether the AXI BRAM controller (default) or the single-channel buffer is co</w:t>
+      </w:r>
+      <w:r>
+        <w:rPr>
+          <w:highlight w:val="yellow"/>
+        </w:rPr>
+        <w:t xml:space="preserve">mmunicating with port B (port B signals were already external </w:t>
+      </w:r>
+      <w:r>
+        <w:rPr>
+          <w:highlight w:val="yellow"/>
+        </w:rPr>
+        <w:t>to the histogram firmware module while port A signals were not).</w:t>
+      </w:r>
+      <w:r>
+        <w:rPr>
+          <w:highlight w:val="yellow"/>
+        </w:rPr>
+        <w:t xml:space="preserve"> </w:t>
+      </w:r>
+      <w:r>
+        <w:rPr>
+          <w:highlight w:val="yellow"/>
+        </w:rPr>
+        <w:t xml:space="preserve">Like the accumulator and the histogram, the single-channel buffer uses the </w:t>
+      </w:r>
+      <w:r>
+        <w:rPr>
+          <w:highlight w:val="yellow"/>
+        </w:rPr>
+        <w:t>data</w:t>
+      </w:r>
+      <w:r>
+        <w:rPr>
+          <w:highlight w:val="yellow"/>
+        </w:rPr>
+        <w:t xml:space="preserve"> coming out of the modified frame builder.</w:t>
+      </w:r>
+      <w:r>
+        <w:rPr>
+          <w:highlight w:val="yellow"/>
+        </w:rPr>
+        <w:t xml:space="preserve"> Additionally, like the histogram module, each 32-bit register in the BRAM contains two 16-bit data words.</w:t>
+      </w:r>
+    </w:p>
+    <w:p>
+      <w:pPr>
+        <w:rPr>
+          <w:highlight w:val="yellow"/>
+        </w:rPr>
+      </w:pPr>
+      <w:r>
+        <w:rPr>
+          <w:highlight w:val="yellow"/>
+        </w:rPr>
+        <w:t xml:space="preserve">When </w:t>
+      </w:r>
+      <w:r>
+        <w:rPr>
+          <w:rFonts w:ascii="Courier New" w:hAnsi="Courier New" w:cs="Courier New"/>
+          <w:b/>
+          <w:bCs/>
+          <w:highlight w:val="yellow"/>
+        </w:rPr>
+        <w:t>hist_buf_trig</w:t>
+      </w:r>
+      <w:r>
+        <w:rPr>
+          <w:highlight w:val="yellow"/>
+        </w:rPr>
+        <w:t xml:space="preserve"> is enabled and </w:t>
+      </w:r>
+      <w:r>
+        <w:rPr>
+          <w:rFonts w:ascii="Courier New" w:hAnsi="Courier New" w:cs="Courier New"/>
+          <w:b/>
+          <w:bCs/>
+          <w:highlight w:val="yellow"/>
+        </w:rPr>
+        <w:t>hist_buf_sel = 1</w:t>
+      </w:r>
+      <w:r>
+        <w:rPr>
+          <w:highlight w:val="yellow"/>
+        </w:rPr>
+        <w:t xml:space="preserve">, </w:t>
+      </w:r>
+      <w:r>
+        <w:rPr>
+          <w:highlight w:val="yellow"/>
+        </w:rPr>
+        <w:t xml:space="preserve">the single channel buffer will </w:t>
+      </w:r>
+      <w:r>
+        <w:rPr>
+          <w:highlight w:val="yellow"/>
+        </w:rPr>
+        <w:t xml:space="preserve">begin writing deframed valid &amp; aligned </w:t>
+      </w:r>
+      <w:r>
+        <w:rPr>
+          <w:highlight w:val="yellow"/>
+        </w:rPr>
+        <w:t xml:space="preserve">data from </w:t>
+      </w:r>
+      <w:r>
+        <w:rPr>
+          <w:rFonts w:ascii="Courier New" w:hAnsi="Courier New" w:cs="Courier New"/>
+          <w:b/>
+          <w:bCs/>
+          <w:highlight w:val="yellow"/>
+        </w:rPr>
+        <w:t>hist_ch</w:t>
+      </w:r>
+      <w:r>
+        <w:rPr>
+          <w:highlight w:val="yellow"/>
+        </w:rPr>
+        <w:t xml:space="preserve"> to the </w:t>
+      </w:r>
+      <w:r>
+        <w:rPr>
+          <w:highlight w:val="yellow"/>
+        </w:rPr>
+        <w:t>BRAM starting at address 0x0000</w:t>
+      </w:r>
+      <w:r>
+        <w:rPr>
+          <w:highlight w:val="yellow"/>
+        </w:rPr>
+        <w:t xml:space="preserve">. When the memory is full, </w:t>
+      </w:r>
+      <w:r>
+        <w:rPr>
+          <w:highlight w:val="yellow"/>
+        </w:rPr>
+        <w:t>it will enable</w:t>
+      </w:r>
+      <w:r>
+        <w:rPr>
+          <w:highlight w:val="yellow"/>
+        </w:rPr>
+        <w:t xml:space="preserve"> </w:t>
+      </w:r>
+      <w:r>
+        <w:rPr>
+          <w:rFonts w:ascii="Courier New" w:hAnsi="Courier New" w:cs="Courier New"/>
+          <w:b/>
+          <w:bCs/>
+          <w:highlight w:val="yellow"/>
+        </w:rPr>
+        <w:t>buf_done</w:t>
+      </w:r>
+      <w:r>
+        <w:rPr>
+          <w:highlight w:val="yellow"/>
+        </w:rPr>
+        <w:t>.</w:t>
+      </w:r>
+    </w:p>
+    <w:p>
+      <w:pPr>
+        <w:keepNext/>
+        <w:rPr>
+          <w:highlight w:val="yellow"/>
+        </w:rPr>
+      </w:pPr>
+      <w:r>
+        <w:rPr>
+          <w:noProof/>
+          <w:highlight w:val="yellow"/>
+        </w:rPr>
+        <w:drawing>
+          <wp:inline distT="0" distB="0" distL="0" distR="0" wp14:anchorId="2DB875E4" wp14:editId="4A8F8E67">
+            <wp:extent cx="6769983" cy="2028825"/>
+            <wp:effectExtent l="0" t="0" r="0" b="0"/>
+            <wp:docPr id="370608405" name="Picture 1" descr="A picture containing diagram&#10;&#10;Description automatically generated"/>
+            <wp:cNvGraphicFramePr>
+              <a:graphicFrameLocks xmlns:a="http://schemas.openxmlformats.org/drawingml/2006/main" noChangeAspect="1"/>
+            </wp:cNvGraphicFramePr>
+            <a:graphic xmlns:a="http://schemas.openxmlformats.org/drawingml/2006/main">
+              <a:graphicData uri="http://schemas.openxmlformats.org/drawingml/2006/picture">
+                <pic:pic xmlns:pic="http://schemas.openxmlformats.org/drawingml/2006/picture">
+                  <pic:nvPicPr>
+                    <pic:cNvPr id="370608405" name="Picture 1" descr="A picture containing diagram&#10;&#10;Description automatically generated"/>
+                    <pic:cNvPicPr/>
+                  </pic:nvPicPr>
+                  <pic:blipFill>
+                    <a:blip r:embed="rId24"/>
+                    <a:stretch>
+                      <a:fillRect/>
+                    </a:stretch>
+                  </pic:blipFill>
+                  <pic:spPr>
+                    <a:xfrm>
+                      <a:off x="0" y="0"/>
+                      <a:ext cx="6774899" cy="2030298"/>
+                    </a:xfrm>
+                    <a:prstGeom prst="rect">
+                      <a:avLst/>
+                    </a:prstGeom>
+                  </pic:spPr>
+                </pic:pic>
+              </a:graphicData>
+            </a:graphic>
+          </wp:inline>
+        </w:drawing>
+      </w:r>
+    </w:p>
+    <w:p>
+      <w:pPr>
+        <w:pStyle w:val="Caption"/>
+        <w:rPr>
+          <w:highlight w:val="yellow"/>
+        </w:rPr>
+      </w:pPr>
+      <w:r>
+        <w:rPr>
+          <w:highlight w:val="yellow"/>
+        </w:rPr>
+        <w:t xml:space="preserve">Figure </w:t>
+      </w:r>
+      <w:r>
+        <w:rPr>
+          <w:highlight w:val="yellow"/>
+        </w:rPr>
+        <w:fldChar w:fldCharType="begin"/>
+      </w:r>
+      <w:r>
+        <w:rPr>
+          <w:highlight w:val="yellow"/>
+        </w:rPr>
+        <w:instrText xml:space="preserve"> SEQ Figure \* ARABIC </w:instrText>
+      </w:r>
+      <w:r>
+        <w:rPr>
+          <w:highlight w:val="yellow"/>
+        </w:rPr>
+        <w:fldChar w:fldCharType="separate"/>
+      </w:r>
+      <w:r>
+        <w:rPr>
+          <w:noProof/>
+          <w:highlight w:val="yellow"/>
+        </w:rPr>
+        <w:t>8</w:t>
+      </w:r>
+      <w:r>
+        <w:rPr>
+          <w:highlight w:val="yellow"/>
+        </w:rPr>
+        <w:fldChar w:fldCharType="end"/>
+      </w:r>
+      <w:r>
+        <w:rPr>
+          <w:highlight w:val="yellow"/>
+        </w:rPr>
+        <w:t>. Single-channel buffer firmware module.</w:t>
+      </w:r>
+    </w:p>
+    <w:p>
+      <w:pPr>
+        <w:pStyle w:val="Heading3"/>
+        <w:rPr>
+          <w:highlight w:val="yellow"/>
+        </w:rPr>
+      </w:pPr>
+      <w:r>
+        <w:rPr>
+          <w:highlight w:val="yellow"/>
+        </w:rPr>
+        <w:t>How to read out single-channel buffer</w:t>
+      </w:r>
+    </w:p>
+    <w:p>
+      <w:pPr>
+        <w:ind w:left="720"/>
+        <w:rPr>
+          <w:highlight w:val="yellow"/>
+        </w:rPr>
+      </w:pPr>
+      <w:r>
+        <w:rPr>
+          <w:highlight w:val="yellow"/>
+        </w:rPr>
+        <w:t>1. Trigger spy buffer readout.</w:t>
+      </w:r>
+    </w:p>
+    <w:p>
+      <w:pPr>
+        <w:ind w:left="720"/>
+        <w:rPr>
+          <w:rFonts w:cstheme="minorHAnsi"/>
+          <w:highlight w:val="yellow"/>
+        </w:rPr>
+      </w:pPr>
+      <w:r>
+        <w:rPr>
+          <w:highlight w:val="yellow"/>
+        </w:rPr>
+        <w:t xml:space="preserve">2. Set the desired channel to record to </w:t>
+      </w:r>
+      <w:r>
+        <w:rPr>
+          <w:rFonts w:ascii="Courier New" w:hAnsi="Courier New" w:cs="Courier New"/>
+          <w:b/>
+          <w:bCs/>
+          <w:highlight w:val="yellow"/>
+        </w:rPr>
+        <w:t>hist_ch.</w:t>
+      </w:r>
+    </w:p>
+    <w:p>
+      <w:pPr>
+        <w:ind w:left="720"/>
+        <w:rPr>
+          <w:rFonts w:cstheme="minorHAnsi"/>
+          <w:highlight w:val="yellow"/>
+        </w:rPr>
+      </w:pPr>
+      <w:r>
+        <w:rPr>
+          <w:rFonts w:cstheme="minorHAnsi"/>
+          <w:highlight w:val="yellow"/>
+        </w:rPr>
+        <w:t xml:space="preserve">3. </w:t>
+      </w:r>
+      <w:r>
+        <w:rPr>
+          <w:rFonts w:cstheme="minorHAnsi"/>
+          <w:highlight w:val="yellow"/>
+        </w:rPr>
+        <w:t xml:space="preserve">Set </w:t>
+      </w:r>
+      <w:r>
+        <w:rPr>
+          <w:rFonts w:ascii="Courier New" w:hAnsi="Courier New" w:cs="Courier New"/>
+          <w:b/>
+          <w:bCs/>
+          <w:highlight w:val="yellow"/>
+        </w:rPr>
+        <w:t>hist_buf_sel = 1</w:t>
+      </w:r>
+      <w:r>
+        <w:rPr>
+          <w:rFonts w:cstheme="minorHAnsi"/>
+          <w:b/>
+          <w:bCs/>
+          <w:highlight w:val="yellow"/>
+        </w:rPr>
+        <w:t xml:space="preserve"> </w:t>
+      </w:r>
+      <w:r>
+        <w:rPr>
+          <w:rFonts w:cstheme="minorHAnsi"/>
+          <w:highlight w:val="yellow"/>
+        </w:rPr>
+        <w:t xml:space="preserve">and </w:t>
+      </w:r>
+      <w:r>
+        <w:rPr>
+          <w:highlight w:val="yellow"/>
+        </w:rPr>
+        <w:t xml:space="preserve">trigger single-buffer readout by setting </w:t>
+      </w:r>
+      <w:r>
+        <w:rPr>
+          <w:rFonts w:ascii="Courier New" w:hAnsi="Courier New" w:cs="Courier New"/>
+          <w:b/>
+          <w:bCs/>
+          <w:highlight w:val="yellow"/>
+        </w:rPr>
+        <w:t>hist_buf_trig = 1</w:t>
+      </w:r>
+      <w:r>
+        <w:rPr>
+          <w:rFonts w:cstheme="minorHAnsi"/>
+          <w:b/>
+          <w:bCs/>
+          <w:highlight w:val="yellow"/>
+        </w:rPr>
+        <w:t xml:space="preserve"> </w:t>
+      </w:r>
+      <w:r>
+        <w:rPr>
+          <w:rFonts w:cstheme="minorHAnsi"/>
+          <w:highlight w:val="yellow"/>
+        </w:rPr>
+        <w:t>and then 0.</w:t>
+      </w:r>
+    </w:p>
+    <w:p>
+      <w:pPr>
+        <w:ind w:left="720"/>
+        <w:rPr>
+          <w:rFonts w:cstheme="minorHAnsi"/>
+          <w:highlight w:val="yellow"/>
+        </w:rPr>
+      </w:pPr>
+      <w:r>
+        <w:rPr>
+          <w:rFonts w:cstheme="minorHAnsi"/>
+          <w:highlight w:val="yellow"/>
+        </w:rPr>
+        <w:t xml:space="preserve">4. Wait until </w:t>
+      </w:r>
+      <w:r>
+        <w:rPr>
+          <w:rFonts w:ascii="Courier New" w:hAnsi="Courier New" w:cs="Courier New"/>
+          <w:b/>
+          <w:bCs/>
+          <w:highlight w:val="yellow"/>
+        </w:rPr>
+        <w:t>buf_done = 1</w:t>
+      </w:r>
+      <w:r>
+        <w:rPr>
+          <w:rFonts w:cstheme="minorHAnsi"/>
+          <w:highlight w:val="yellow"/>
+        </w:rPr>
+        <w:t>.</w:t>
+      </w:r>
+    </w:p>
+    <w:p>
+      <w:pPr>
+        <w:ind w:left="720"/>
+        <w:rPr>
+          <w:rFonts w:cstheme="minorHAnsi"/>
+          <w:highlight w:val="yellow"/>
+        </w:rPr>
+      </w:pPr>
+      <w:r>
+        <w:rPr>
+          <w:rFonts w:cstheme="minorHAnsi"/>
+          <w:highlight w:val="yellow"/>
+        </w:rPr>
+        <w:t xml:space="preserve">5. Set </w:t>
+      </w:r>
+      <w:r>
+        <w:rPr>
+          <w:rFonts w:ascii="Courier New" w:hAnsi="Courier New" w:cs="Courier New"/>
+          <w:b/>
+          <w:bCs/>
+          <w:highlight w:val="yellow"/>
+        </w:rPr>
+        <w:t>hist_buf_sel = 0</w:t>
+      </w:r>
+      <w:r>
+        <w:rPr>
+          <w:rFonts w:cstheme="minorHAnsi"/>
+          <w:highlight w:val="yellow"/>
+        </w:rPr>
+        <w:t xml:space="preserve"> to allow the AXI BRAM controller to read the memory.</w:t>
+      </w:r>
+    </w:p>
+    <w:p>
+      <w:pPr>
+        <w:ind w:left="720"/>
+        <w:rPr>
+          <w:rFonts w:cstheme="minorHAnsi"/>
+          <w:highlight w:val="yellow"/>
+        </w:rPr>
+      </w:pPr>
+      <w:r>
+        <w:rPr>
+          <w:rFonts w:cstheme="minorHAnsi"/>
+          <w:highlight w:val="yellow"/>
+        </w:rPr>
+        <w:t>6. Using the same method as spy buffer reading, read 0x8000 bytes from the histogram memory bank.</w:t>
+      </w:r>
+    </w:p>
+    <w:p>
+      <w:pPr>
+        <w:ind w:left="720"/>
+        <w:rPr>
+          <w:rFonts w:cstheme="minorHAnsi"/>
+        </w:rPr>
+      </w:pPr>
+      <w:r>
+        <w:rPr>
+          <w:rFonts w:cstheme="minorHAnsi"/>
+          <w:highlight w:val="yellow"/>
+        </w:rPr>
+        <w:t>7. Repeat steps 2-6 for all applicable channels.</w:t>
+      </w:r>
+    </w:p>
     <w:p>
       <w:pPr>
         <w:pStyle w:val="Heading1"/>
@@ -31162,7 +31836,7 @@
                     <pic:cNvPicPr/>
                   </pic:nvPicPr>
                   <pic:blipFill>
-                    <a:blip r:embed="rId20"/>
+                    <a:blip r:embed="rId25"/>
                     <a:stretch>
                       <a:fillRect/>
                     </a:stretch>
@@ -31196,7 +31870,7 @@
           <w:rPr>
             <w:noProof/>
           </w:rPr>
-          <w:t>8</w:t>
+          <w:t>9</w:t>
         </w:r>
       </w:fldSimple>
       <w:bookmarkEnd w:id="60"/>
@@ -31448,7 +32122,7 @@
                     <pic:cNvPicPr/>
                   </pic:nvPicPr>
                   <pic:blipFill>
-                    <a:blip r:embed="rId21"/>
+                    <a:blip r:embed="rId26"/>
                     <a:stretch>
                       <a:fillRect/>
                     </a:stretch>
@@ -33186,7 +33860,7 @@
           <w:noProof/>
         </w:rPr>
         <w:drawing>
-          <wp:inline distT="0" distB="0" distL="0" distR="0" wp14:anchorId="1F8C968A" wp14:editId="0FBEEFE7">
+          <wp:inline distT="0" distB="0" distL="0" distR="0" wp14:anchorId="1F8C968A" wp14:editId="79DE3F83">
             <wp:extent cx="6609171" cy="1086827"/>
             <wp:effectExtent l="0" t="0" r="1270" b="0"/>
             <wp:docPr id="2029679510" name="Picture 2029679510" descr="Graphical user interface, application, timeline&#10;&#10;Description automatically generated"/>
@@ -33203,7 +33877,7 @@
                     </pic:cNvPicPr>
                   </pic:nvPicPr>
                   <pic:blipFill>
-                    <a:blip r:embed="rId22" cstate="print">
+                    <a:blip r:embed="rId27" cstate="print">
                       <a:extLst>
                         <a:ext uri="{28A0092B-C50C-407E-A947-70E740481C1C}">
                           <a14:useLocalDpi xmlns:a14="http://schemas.microsoft.com/office/drawing/2010/main" val="0"/>
@@ -33245,7 +33919,7 @@
           <w:rPr>
             <w:noProof/>
           </w:rPr>
-          <w:t>9</w:t>
+          <w:t>10</w:t>
         </w:r>
       </w:fldSimple>
       <w:bookmarkEnd w:id="70"/>
@@ -34666,9 +35340,9 @@
             <o:lock v:ext="edit" aspectratio="t"/>
           </v:shapetype>
           <v:shape id="_x0000_i1025" type="#_x0000_t75" alt="" style="width:362.25pt;height:73.5pt;mso-width-percent:0;mso-height-percent:0;mso-width-percent:0;mso-height-percent:0" o:ole="">
-            <v:imagedata r:id="rId23" o:title=""/>
+            <v:imagedata r:id="rId28" o:title=""/>
           </v:shape>
-          <o:OLEObject Type="Embed" ProgID="Excel.Sheet.12" ShapeID="_x0000_i1025" DrawAspect="Content" ObjectID="_1765712470" r:id="rId24"/>
+          <o:OLEObject Type="Embed" ProgID="Excel.Sheet.12" ShapeID="_x0000_i1025" DrawAspect="Content" ObjectID="_1767708678" r:id="rId29"/>
         </w:object>
       </w:r>
     </w:p>
@@ -35776,7 +36450,7 @@
           <w:noProof/>
         </w:rPr>
         <w:drawing>
-          <wp:inline distT="0" distB="0" distL="0" distR="0" wp14:anchorId="194B065E" wp14:editId="06C6B29D">
+          <wp:inline distT="0" distB="0" distL="0" distR="0" wp14:anchorId="194B065E" wp14:editId="0C783036">
             <wp:extent cx="5935980" cy="2659380"/>
             <wp:effectExtent l="0" t="0" r="7620" b="7620"/>
             <wp:docPr id="3" name="Picture 3"/>
@@ -35793,7 +36467,7 @@
                     </pic:cNvPicPr>
                   </pic:nvPicPr>
                   <pic:blipFill>
-                    <a:blip r:embed="rId25" cstate="print">
+                    <a:blip r:embed="rId30" cstate="print">
                       <a:extLst>
                         <a:ext uri="{28A0092B-C50C-407E-A947-70E740481C1C}">
                           <a14:useLocalDpi xmlns:a14="http://schemas.microsoft.com/office/drawing/2010/main" val="0"/>
@@ -37240,7 +37914,7 @@
                     </pic:cNvPicPr>
                   </pic:nvPicPr>
                   <pic:blipFill>
-                    <a:blip r:embed="rId26">
+                    <a:blip r:embed="rId31">
                       <a:extLst>
                         <a:ext uri="{28A0092B-C50C-407E-A947-70E740481C1C}">
                           <a14:useLocalDpi xmlns:a14="http://schemas.microsoft.com/office/drawing/2010/main" val="0"/>
@@ -37281,7 +37955,7 @@
           <w:rPr>
             <w:noProof/>
           </w:rPr>
-          <w:t>10</w:t>
+          <w:t>11</w:t>
         </w:r>
       </w:fldSimple>
       <w:r>
@@ -37314,7 +37988,7 @@
                     </pic:cNvPicPr>
                   </pic:nvPicPr>
                   <pic:blipFill>
-                    <a:blip r:embed="rId27">
+                    <a:blip r:embed="rId32">
                       <a:extLst>
                         <a:ext uri="{28A0092B-C50C-407E-A947-70E740481C1C}">
                           <a14:useLocalDpi xmlns:a14="http://schemas.microsoft.com/office/drawing/2010/main" val="0"/>
@@ -37355,7 +38029,7 @@
           <w:rPr>
             <w:noProof/>
           </w:rPr>
-          <w:t>11</w:t>
+          <w:t>12</w:t>
         </w:r>
       </w:fldSimple>
       <w:r>
@@ -37523,7 +38197,7 @@
       <w:r>
         <w:t xml:space="preserve">. Cussans, D. Newbold, A. Thea, “Dune Timing System Integration Guide”, Google document, 2021. Available: </w:t>
       </w:r>
-      <w:hyperlink r:id="rId28" w:history="1">
+      <w:hyperlink r:id="rId33" w:history="1">
         <w:r>
           <w:rPr>
             <w:rStyle w:val="Hyperlink"/>
@@ -39334,6 +40008,7 @@
             <w:tcW w:w="1345" w:type="dxa"/>
             <w:tcBorders>
               <w:top w:val="single" w:sz="4" w:space="0" w:color="auto"/>
+              <w:bottom w:val="single" w:sz="4" w:space="0" w:color="auto"/>
             </w:tcBorders>
             <w:shd w:val="clear" w:color="auto" w:fill="auto"/>
           </w:tcPr>
@@ -39343,6 +40018,43 @@
             </w:pPr>
             <w:r>
               <w:t>2023-12-22</w:t>
+            </w:r>
+          </w:p>
+        </w:tc>
+        <w:tc>
+          <w:tcPr>
+            <w:tcW w:w="8005" w:type="dxa"/>
+            <w:tcBorders>
+              <w:top w:val="single" w:sz="4" w:space="0" w:color="auto"/>
+              <w:bottom w:val="single" w:sz="4" w:space="0" w:color="auto"/>
+            </w:tcBorders>
+            <w:shd w:val="clear" w:color="auto" w:fill="auto"/>
+          </w:tcPr>
+          <w:p>
+            <w:pPr>
+              <w:spacing w:after="0" w:line="240" w:lineRule="auto"/>
+            </w:pPr>
+            <w:r>
+              <w:t>Removed unused histogram external trigger option through P12 LEMO</w:t>
+            </w:r>
+          </w:p>
+        </w:tc>
+      </w:tr>
+      <w:tr>
+        <w:tc>
+          <w:tcPr>
+            <w:tcW w:w="1345" w:type="dxa"/>
+            <w:tcBorders>
+              <w:top w:val="single" w:sz="4" w:space="0" w:color="auto"/>
+            </w:tcBorders>
+            <w:shd w:val="clear" w:color="auto" w:fill="auto"/>
+          </w:tcPr>
+          <w:p>
+            <w:pPr>
+              <w:spacing w:after="0" w:line="240" w:lineRule="auto"/>
+            </w:pPr>
+            <w:r>
+              <w:t>2023-01-25</w:t>
             </w:r>
           </w:p>
         </w:tc>
@@ -39359,7 +40071,7 @@
               <w:spacing w:after="0" w:line="240" w:lineRule="auto"/>
             </w:pPr>
             <w:r>
-              <w:t>Removed unused histogram external trigger option through P12 LEMO</w:t>
+              <w:t>Added single-channel buffer feature</w:t>
             </w:r>
           </w:p>
         </w:tc>
@@ -39548,6 +40260,56 @@
   <w16cid:commentId w16cid:paraId="5E211266" w16cid:durableId="24EB3C48"/>
   <w16cid:commentId w16cid:paraId="2B8EC93F" w16cid:durableId="24EB3C4A"/>
 </w16cid:commentsIds>
+</file>
+
+<file path=word/endnotes.xml><?xml version="1.0" encoding="utf-8"?>
+<w:endnotes xmlns:wpc="http://schemas.microsoft.com/office/word/2010/wordprocessingCanvas" xmlns:cx="http://schemas.microsoft.com/office/drawing/2014/chartex" xmlns:cx1="http://schemas.microsoft.com/office/drawing/2015/9/8/chartex" xmlns:cx2="http://schemas.microsoft.com/office/drawing/2015/10/21/chartex" xmlns:cx3="http://schemas.microsoft.com/office/drawing/2016/5/9/chartex" xmlns:cx4="http://schemas.microsoft.com/office/drawing/2016/5/10/chartex" xmlns:cx5="http://schemas.microsoft.com/office/drawing/2016/5/11/chartex" xmlns:cx6="http://schemas.microsoft.com/office/drawing/2016/5/12/chartex" xmlns:cx7="http://schemas.microsoft.com/office/drawing/2016/5/13/chartex" xmlns:cx8="http://schemas.microsoft.com/office/drawing/2016/5/14/chartex" xmlns:mc="http://schemas.openxmlformats.org/markup-compatibility/2006" xmlns:aink="http://schemas.microsoft.com/office/drawing/2016/ink" xmlns:am3d="http://schemas.microsoft.com/office/drawing/2017/model3d" xmlns:o="urn:schemas-microsoft-com:office:office" xmlns:oel="http://schemas.microsoft.com/office/2019/extlst" xmlns:r="http://schemas.openxmlformats.org/officeDocument/2006/relationships" xmlns:m="http://schemas.openxmlformats.org/officeDocument/2006/math" xmlns:v="urn:schemas-microsoft-com:vml" xmlns:wp14="http://schemas.microsoft.com/office/word/2010/wordprocessingDrawing" xmlns:wp="http://schemas.openxmlformats.org/drawingml/2006/wordprocessingDrawing" xmlns:w10="urn:schemas-microsoft-com:office:word" xmlns:w="http://schemas.openxmlformats.org/wordprocessingml/2006/main" xmlns:w14="http://schemas.microsoft.com/office/word/2010/wordml" xmlns:w15="http://schemas.microsoft.com/office/word/2012/wordml" xmlns:w16cex="http://schemas.microsoft.com/office/word/2018/wordml/cex" xmlns:w16cid="http://schemas.microsoft.com/office/word/2016/wordml/cid" xmlns:w16="http://schemas.microsoft.com/office/word/2018/wordml" xmlns:w16sdtdh="http://schemas.microsoft.com/office/word/2020/wordml/sdtdatahash" xmlns:w16se="http://schemas.microsoft.com/office/word/2015/wordml/symex" xmlns:wpg="http://schemas.microsoft.com/office/word/2010/wordprocessingGroup" xmlns:wpi="http://schemas.microsoft.com/office/word/2010/wordprocessingInk" xmlns:wne="http://schemas.microsoft.com/office/word/2006/wordml" xmlns:wps="http://schemas.microsoft.com/office/word/2010/wordprocessingShape" mc:Ignorable="w14 w15 w16se w16cid w16 w16cex w16sdtdh wp14">
+  <w:endnote w:type="separator" w:id="-1">
+    <w:p>
+      <w:pPr>
+        <w:spacing w:after="0" w:line="240" w:lineRule="auto"/>
+      </w:pPr>
+      <w:r>
+        <w:separator/>
+      </w:r>
+    </w:p>
+  </w:endnote>
+  <w:endnote w:type="continuationSeparator" w:id="0">
+    <w:p>
+      <w:pPr>
+        <w:spacing w:after="0" w:line="240" w:lineRule="auto"/>
+      </w:pPr>
+      <w:r>
+        <w:continuationSeparator/>
+      </w:r>
+    </w:p>
+  </w:endnote>
+</w:endnotes>
+</file>
+
+<file path=word/footnotes.xml><?xml version="1.0" encoding="utf-8"?>
+<w:footnotes xmlns:wpc="http://schemas.microsoft.com/office/word/2010/wordprocessingCanvas" xmlns:cx="http://schemas.microsoft.com/office/drawing/2014/chartex" xmlns:cx1="http://schemas.microsoft.com/office/drawing/2015/9/8/chartex" xmlns:cx2="http://schemas.microsoft.com/office/drawing/2015/10/21/chartex" xmlns:cx3="http://schemas.microsoft.com/office/drawing/2016/5/9/chartex" xmlns:cx4="http://schemas.microsoft.com/office/drawing/2016/5/10/chartex" xmlns:cx5="http://schemas.microsoft.com/office/drawing/2016/5/11/chartex" xmlns:cx6="http://schemas.microsoft.com/office/drawing/2016/5/12/chartex" xmlns:cx7="http://schemas.microsoft.com/office/drawing/2016/5/13/chartex" xmlns:cx8="http://schemas.microsoft.com/office/drawing/2016/5/14/chartex" xmlns:mc="http://schemas.openxmlformats.org/markup-compatibility/2006" xmlns:aink="http://schemas.microsoft.com/office/drawing/2016/ink" xmlns:am3d="http://schemas.microsoft.com/office/drawing/2017/model3d" xmlns:o="urn:schemas-microsoft-com:office:office" xmlns:oel="http://schemas.microsoft.com/office/2019/extlst" xmlns:r="http://schemas.openxmlformats.org/officeDocument/2006/relationships" xmlns:m="http://schemas.openxmlformats.org/officeDocument/2006/math" xmlns:v="urn:schemas-microsoft-com:vml" xmlns:wp14="http://schemas.microsoft.com/office/word/2010/wordprocessingDrawing" xmlns:wp="http://schemas.openxmlformats.org/drawingml/2006/wordprocessingDrawing" xmlns:w10="urn:schemas-microsoft-com:office:word" xmlns:w="http://schemas.openxmlformats.org/wordprocessingml/2006/main" xmlns:w14="http://schemas.microsoft.com/office/word/2010/wordml" xmlns:w15="http://schemas.microsoft.com/office/word/2012/wordml" xmlns:w16cex="http://schemas.microsoft.com/office/word/2018/wordml/cex" xmlns:w16cid="http://schemas.microsoft.com/office/word/2016/wordml/cid" xmlns:w16="http://schemas.microsoft.com/office/word/2018/wordml" xmlns:w16sdtdh="http://schemas.microsoft.com/office/word/2020/wordml/sdtdatahash" xmlns:w16se="http://schemas.microsoft.com/office/word/2015/wordml/symex" xmlns:wpg="http://schemas.microsoft.com/office/word/2010/wordprocessingGroup" xmlns:wpi="http://schemas.microsoft.com/office/word/2010/wordprocessingInk" xmlns:wne="http://schemas.microsoft.com/office/word/2006/wordml" xmlns:wps="http://schemas.microsoft.com/office/word/2010/wordprocessingShape" mc:Ignorable="w14 w15 w16se w16cid w16 w16cex w16sdtdh wp14">
+  <w:footnote w:type="separator" w:id="-1">
+    <w:p>
+      <w:pPr>
+        <w:spacing w:after="0" w:line="240" w:lineRule="auto"/>
+      </w:pPr>
+      <w:r>
+        <w:separator/>
+      </w:r>
+    </w:p>
+  </w:footnote>
+  <w:footnote w:type="continuationSeparator" w:id="0">
+    <w:p>
+      <w:pPr>
+        <w:spacing w:after="0" w:line="240" w:lineRule="auto"/>
+      </w:pPr>
+      <w:r>
+        <w:continuationSeparator/>
+      </w:r>
+    </w:p>
+  </w:footnote>
+</w:footnotes>
 </file>
 
 <file path=word/numbering.xml><?xml version="1.0" encoding="utf-8"?>
@@ -44073,6 +44835,7 @@
   <w:style w:type="character" w:default="1" w:styleId="DefaultParagraphFont">
     <w:name w:val="Default Paragraph Font"/>
     <w:uiPriority w:val="1"/>
+    <w:semiHidden/>
     <w:unhideWhenUsed/>
   </w:style>
   <w:style w:type="table" w:default="1" w:styleId="TableNormal">
@@ -44561,6 +45324,50 @@
       <w:szCs w:val="24"/>
     </w:rPr>
   </w:style>
+  <w:style w:type="paragraph" w:styleId="Header">
+    <w:name w:val="header"/>
+    <w:basedOn w:val="Normal"/>
+    <w:link w:val="HeaderChar"/>
+    <w:uiPriority w:val="99"/>
+    <w:unhideWhenUsed/>
+    <w:rsid w:val="0056259D"/>
+    <w:pPr>
+      <w:tabs>
+        <w:tab w:val="center" w:pos="4680"/>
+        <w:tab w:val="right" w:pos="9360"/>
+      </w:tabs>
+      <w:spacing w:after="0" w:line="240" w:lineRule="auto"/>
+    </w:pPr>
+  </w:style>
+  <w:style w:type="character" w:customStyle="1" w:styleId="HeaderChar">
+    <w:name w:val="Header Char"/>
+    <w:basedOn w:val="DefaultParagraphFont"/>
+    <w:link w:val="Header"/>
+    <w:uiPriority w:val="99"/>
+    <w:rsid w:val="0056259D"/>
+  </w:style>
+  <w:style w:type="paragraph" w:styleId="Footer">
+    <w:name w:val="footer"/>
+    <w:basedOn w:val="Normal"/>
+    <w:link w:val="FooterChar"/>
+    <w:uiPriority w:val="99"/>
+    <w:unhideWhenUsed/>
+    <w:rsid w:val="0056259D"/>
+    <w:pPr>
+      <w:tabs>
+        <w:tab w:val="center" w:pos="4680"/>
+        <w:tab w:val="right" w:pos="9360"/>
+      </w:tabs>
+      <w:spacing w:after="0" w:line="240" w:lineRule="auto"/>
+    </w:pPr>
+  </w:style>
+  <w:style w:type="character" w:customStyle="1" w:styleId="FooterChar">
+    <w:name w:val="Footer Char"/>
+    <w:basedOn w:val="DefaultParagraphFont"/>
+    <w:link w:val="Footer"/>
+    <w:uiPriority w:val="99"/>
+    <w:rsid w:val="0056259D"/>
+  </w:style>
 </w:styles>
 </file>
 

</xml_diff>